<commit_message>
Update API NHẬP KHO DỤNG CỤ (show đơn).docx
</commit_message>
<xml_diff>
--- a/13_TaiLieuAPI_HT/API NHẬP KHO DỤNG CỤ (show đơn).docx
+++ b/13_TaiLieuAPI_HT/API NHẬP KHO DỤNG CỤ (show đơn).docx
@@ -275,9 +275,6 @@
         </w:rPr>
         <w:t xml:space="preserve">Output: </w:t>
       </w:r>
-      <w:r>
-        <w:t xml:space="preserve"> data: là dạng string của DataTable;</w:t>
-      </w:r>
     </w:p>
     <w:p>
       <w:pPr>
@@ -509,16 +506,1576 @@
           <w:sz w:val="18"/>
           <w:szCs w:val="18"/>
         </w:rPr>
+        <w:t>: [</w:t>
+      </w:r>
+    </w:p>
+    <w:p>
+      <w:pPr>
+        <w:shd w:val="clear" w:color="auto" w:fill="FFFFFE"/>
+        <w:spacing w:after="0" w:line="270" w:lineRule="atLeast"/>
+        <w:rPr>
+          <w:rFonts w:ascii="Consolas" w:eastAsia="Times New Roman" w:hAnsi="Consolas"/>
+          <w:color w:val="000000"/>
+          <w:sz w:val="18"/>
+          <w:szCs w:val="18"/>
+        </w:rPr>
+      </w:pPr>
+      <w:r>
+        <w:rPr>
+          <w:rFonts w:ascii="Consolas" w:eastAsia="Times New Roman" w:hAnsi="Consolas"/>
+          <w:color w:val="000000"/>
+          <w:sz w:val="18"/>
+          <w:szCs w:val="18"/>
+        </w:rPr>
+        <w:t>        {</w:t>
+      </w:r>
+    </w:p>
+    <w:p>
+      <w:pPr>
+        <w:shd w:val="clear" w:color="auto" w:fill="FFFFFE"/>
+        <w:spacing w:after="0" w:line="270" w:lineRule="atLeast"/>
+        <w:rPr>
+          <w:rFonts w:ascii="Consolas" w:eastAsia="Times New Roman" w:hAnsi="Consolas"/>
+          <w:color w:val="000000"/>
+          <w:sz w:val="18"/>
+          <w:szCs w:val="18"/>
+        </w:rPr>
+      </w:pPr>
+      <w:r>
+        <w:rPr>
+          <w:rFonts w:ascii="Consolas" w:eastAsia="Times New Roman" w:hAnsi="Consolas"/>
+          <w:color w:val="000000"/>
+          <w:sz w:val="18"/>
+          <w:szCs w:val="18"/>
+        </w:rPr>
+        <w:t>            </w:t>
+      </w:r>
+      <w:r>
+        <w:rPr>
+          <w:rFonts w:ascii="Consolas" w:eastAsia="Times New Roman" w:hAnsi="Consolas"/>
+          <w:color w:val="A31515"/>
+          <w:sz w:val="18"/>
+          <w:szCs w:val="18"/>
+        </w:rPr>
+        <w:t>"ID"</w:t>
+      </w:r>
+      <w:r>
+        <w:rPr>
+          <w:rFonts w:ascii="Consolas" w:eastAsia="Times New Roman" w:hAnsi="Consolas"/>
+          <w:color w:val="000000"/>
+          <w:sz w:val="18"/>
+          <w:szCs w:val="18"/>
+        </w:rPr>
         <w:t>: </w:t>
       </w:r>
       <w:r>
         <w:rPr>
           <w:rFonts w:ascii="Consolas" w:eastAsia="Times New Roman" w:hAnsi="Consolas"/>
+          <w:color w:val="098658"/>
+          <w:sz w:val="18"/>
+          <w:szCs w:val="18"/>
+        </w:rPr>
+        <w:t>1</w:t>
+      </w:r>
+      <w:r>
+        <w:rPr>
+          <w:rFonts w:ascii="Consolas" w:eastAsia="Times New Roman" w:hAnsi="Consolas"/>
+          <w:color w:val="000000"/>
+          <w:sz w:val="18"/>
+          <w:szCs w:val="18"/>
+        </w:rPr>
+        <w:t>,</w:t>
+      </w:r>
+    </w:p>
+    <w:p>
+      <w:pPr>
+        <w:shd w:val="clear" w:color="auto" w:fill="FFFFFE"/>
+        <w:spacing w:after="0" w:line="270" w:lineRule="atLeast"/>
+        <w:rPr>
+          <w:rFonts w:ascii="Consolas" w:eastAsia="Times New Roman" w:hAnsi="Consolas"/>
+          <w:color w:val="000000"/>
+          <w:sz w:val="18"/>
+          <w:szCs w:val="18"/>
+        </w:rPr>
+      </w:pPr>
+      <w:r>
+        <w:rPr>
+          <w:rFonts w:ascii="Consolas" w:eastAsia="Times New Roman" w:hAnsi="Consolas"/>
+          <w:color w:val="000000"/>
+          <w:sz w:val="18"/>
+          <w:szCs w:val="18"/>
+        </w:rPr>
+        <w:t>            </w:t>
+      </w:r>
+      <w:r>
+        <w:rPr>
+          <w:rFonts w:ascii="Consolas" w:eastAsia="Times New Roman" w:hAnsi="Consolas"/>
+          <w:color w:val="A31515"/>
+          <w:sz w:val="18"/>
+          <w:szCs w:val="18"/>
+        </w:rPr>
+        <w:t>"PurchaseOrderID"</w:t>
+      </w:r>
+      <w:r>
+        <w:rPr>
+          <w:rFonts w:ascii="Consolas" w:eastAsia="Times New Roman" w:hAnsi="Consolas"/>
+          <w:color w:val="000000"/>
+          <w:sz w:val="18"/>
+          <w:szCs w:val="18"/>
+        </w:rPr>
+        <w:t>: </w:t>
+      </w:r>
+      <w:r>
+        <w:rPr>
+          <w:rFonts w:ascii="Consolas" w:eastAsia="Times New Roman" w:hAnsi="Consolas"/>
+          <w:color w:val="098658"/>
+          <w:sz w:val="18"/>
+          <w:szCs w:val="18"/>
+        </w:rPr>
+        <w:t>1</w:t>
+      </w:r>
+      <w:r>
+        <w:rPr>
+          <w:rFonts w:ascii="Consolas" w:eastAsia="Times New Roman" w:hAnsi="Consolas"/>
+          <w:color w:val="000000"/>
+          <w:sz w:val="18"/>
+          <w:szCs w:val="18"/>
+        </w:rPr>
+        <w:t>,</w:t>
+      </w:r>
+    </w:p>
+    <w:p>
+      <w:pPr>
+        <w:shd w:val="clear" w:color="auto" w:fill="FFFFFE"/>
+        <w:spacing w:after="0" w:line="270" w:lineRule="atLeast"/>
+        <w:rPr>
+          <w:rFonts w:ascii="Consolas" w:eastAsia="Times New Roman" w:hAnsi="Consolas"/>
+          <w:color w:val="000000"/>
+          <w:sz w:val="18"/>
+          <w:szCs w:val="18"/>
+        </w:rPr>
+      </w:pPr>
+      <w:r>
+        <w:rPr>
+          <w:rFonts w:ascii="Consolas" w:eastAsia="Times New Roman" w:hAnsi="Consolas"/>
+          <w:color w:val="000000"/>
+          <w:sz w:val="18"/>
+          <w:szCs w:val="18"/>
+        </w:rPr>
+        <w:t>            </w:t>
+      </w:r>
+      <w:r>
+        <w:rPr>
+          <w:rFonts w:ascii="Consolas" w:eastAsia="Times New Roman" w:hAnsi="Consolas"/>
+          <w:color w:val="A31515"/>
+          <w:sz w:val="18"/>
+          <w:szCs w:val="18"/>
+        </w:rPr>
+        <w:t>"PurchaseOrderNo"</w:t>
+      </w:r>
+      <w:r>
+        <w:rPr>
+          <w:rFonts w:ascii="Consolas" w:eastAsia="Times New Roman" w:hAnsi="Consolas"/>
+          <w:color w:val="000000"/>
+          <w:sz w:val="18"/>
+          <w:szCs w:val="18"/>
+        </w:rPr>
+        <w:t>: </w:t>
+      </w:r>
+      <w:r>
+        <w:rPr>
+          <w:rFonts w:ascii="Consolas" w:eastAsia="Times New Roman" w:hAnsi="Consolas"/>
           <w:color w:val="0451A5"/>
           <w:sz w:val="18"/>
           <w:szCs w:val="18"/>
         </w:rPr>
-        <w:t>"[{\"ID\":1,\"PurchaseOrderID\":1,\"PurchaseOrderNo\":\"1\",\"PurchaseOrderDate\":\"2021-12-26T00:00:00\",\"ItemCode\":\"1\",\"ItemName\":\"1\",\"ItemType\":\"1\",\"Quantity\":1.000,\"Unit\":\"1\",\"InputStatus\":\"p\",\"RecordStatus\":\"N\",\"SoLuongDaNhap\":15.000,\"SoLuongBox\":3},{\"ID\":2,\"PurchaseOrderID\":1,\"PurchaseOrderNo\":\"1\",\"PurchaseOrderDate\":\"2021-12-26T00:00:00\",\"ItemCode\":\"2\",\"ItemName\":\"2\",\"ItemType\":\"2\",\"Quantity\":1.000,\"Unit\":\"1\",\"InputStatus\":\"X\",\"RecordStatus\":\"N\",\"SoLuongDaNhap\":0.000,\"SoLuongBox\":0}]"</w:t>
+        <w:t>"1"</w:t>
+      </w:r>
+      <w:r>
+        <w:rPr>
+          <w:rFonts w:ascii="Consolas" w:eastAsia="Times New Roman" w:hAnsi="Consolas"/>
+          <w:color w:val="000000"/>
+          <w:sz w:val="18"/>
+          <w:szCs w:val="18"/>
+        </w:rPr>
+        <w:t>,</w:t>
+      </w:r>
+    </w:p>
+    <w:p>
+      <w:pPr>
+        <w:shd w:val="clear" w:color="auto" w:fill="FFFFFE"/>
+        <w:spacing w:after="0" w:line="270" w:lineRule="atLeast"/>
+        <w:rPr>
+          <w:rFonts w:ascii="Consolas" w:eastAsia="Times New Roman" w:hAnsi="Consolas"/>
+          <w:color w:val="000000"/>
+          <w:sz w:val="18"/>
+          <w:szCs w:val="18"/>
+        </w:rPr>
+      </w:pPr>
+      <w:r>
+        <w:rPr>
+          <w:rFonts w:ascii="Consolas" w:eastAsia="Times New Roman" w:hAnsi="Consolas"/>
+          <w:color w:val="000000"/>
+          <w:sz w:val="18"/>
+          <w:szCs w:val="18"/>
+        </w:rPr>
+        <w:t>            </w:t>
+      </w:r>
+      <w:r>
+        <w:rPr>
+          <w:rFonts w:ascii="Consolas" w:eastAsia="Times New Roman" w:hAnsi="Consolas"/>
+          <w:color w:val="A31515"/>
+          <w:sz w:val="18"/>
+          <w:szCs w:val="18"/>
+        </w:rPr>
+        <w:t>"PurchaseOrderDate"</w:t>
+      </w:r>
+      <w:r>
+        <w:rPr>
+          <w:rFonts w:ascii="Consolas" w:eastAsia="Times New Roman" w:hAnsi="Consolas"/>
+          <w:color w:val="000000"/>
+          <w:sz w:val="18"/>
+          <w:szCs w:val="18"/>
+        </w:rPr>
+        <w:t>: </w:t>
+      </w:r>
+      <w:r>
+        <w:rPr>
+          <w:rFonts w:ascii="Consolas" w:eastAsia="Times New Roman" w:hAnsi="Consolas"/>
+          <w:color w:val="0451A5"/>
+          <w:sz w:val="18"/>
+          <w:szCs w:val="18"/>
+        </w:rPr>
+        <w:t>"2021-12-26T00:00:00"</w:t>
+      </w:r>
+      <w:r>
+        <w:rPr>
+          <w:rFonts w:ascii="Consolas" w:eastAsia="Times New Roman" w:hAnsi="Consolas"/>
+          <w:color w:val="000000"/>
+          <w:sz w:val="18"/>
+          <w:szCs w:val="18"/>
+        </w:rPr>
+        <w:t>,</w:t>
+      </w:r>
+    </w:p>
+    <w:p>
+      <w:pPr>
+        <w:shd w:val="clear" w:color="auto" w:fill="FFFFFE"/>
+        <w:spacing w:after="0" w:line="270" w:lineRule="atLeast"/>
+        <w:rPr>
+          <w:rFonts w:ascii="Consolas" w:eastAsia="Times New Roman" w:hAnsi="Consolas"/>
+          <w:color w:val="000000"/>
+          <w:sz w:val="18"/>
+          <w:szCs w:val="18"/>
+        </w:rPr>
+      </w:pPr>
+      <w:r>
+        <w:rPr>
+          <w:rFonts w:ascii="Consolas" w:eastAsia="Times New Roman" w:hAnsi="Consolas"/>
+          <w:color w:val="000000"/>
+          <w:sz w:val="18"/>
+          <w:szCs w:val="18"/>
+        </w:rPr>
+        <w:t>            </w:t>
+      </w:r>
+      <w:r>
+        <w:rPr>
+          <w:rFonts w:ascii="Consolas" w:eastAsia="Times New Roman" w:hAnsi="Consolas"/>
+          <w:color w:val="A31515"/>
+          <w:sz w:val="18"/>
+          <w:szCs w:val="18"/>
+        </w:rPr>
+        <w:t>"ItemCode"</w:t>
+      </w:r>
+      <w:r>
+        <w:rPr>
+          <w:rFonts w:ascii="Consolas" w:eastAsia="Times New Roman" w:hAnsi="Consolas"/>
+          <w:color w:val="000000"/>
+          <w:sz w:val="18"/>
+          <w:szCs w:val="18"/>
+        </w:rPr>
+        <w:t>: </w:t>
+      </w:r>
+      <w:r>
+        <w:rPr>
+          <w:rFonts w:ascii="Consolas" w:eastAsia="Times New Roman" w:hAnsi="Consolas"/>
+          <w:color w:val="0451A5"/>
+          <w:sz w:val="18"/>
+          <w:szCs w:val="18"/>
+        </w:rPr>
+        <w:t>"1"</w:t>
+      </w:r>
+      <w:r>
+        <w:rPr>
+          <w:rFonts w:ascii="Consolas" w:eastAsia="Times New Roman" w:hAnsi="Consolas"/>
+          <w:color w:val="000000"/>
+          <w:sz w:val="18"/>
+          <w:szCs w:val="18"/>
+        </w:rPr>
+        <w:t>,</w:t>
+      </w:r>
+    </w:p>
+    <w:p>
+      <w:pPr>
+        <w:shd w:val="clear" w:color="auto" w:fill="FFFFFE"/>
+        <w:spacing w:after="0" w:line="270" w:lineRule="atLeast"/>
+        <w:rPr>
+          <w:rFonts w:ascii="Consolas" w:eastAsia="Times New Roman" w:hAnsi="Consolas"/>
+          <w:color w:val="000000"/>
+          <w:sz w:val="18"/>
+          <w:szCs w:val="18"/>
+        </w:rPr>
+      </w:pPr>
+      <w:r>
+        <w:rPr>
+          <w:rFonts w:ascii="Consolas" w:eastAsia="Times New Roman" w:hAnsi="Consolas"/>
+          <w:color w:val="000000"/>
+          <w:sz w:val="18"/>
+          <w:szCs w:val="18"/>
+        </w:rPr>
+        <w:t>            </w:t>
+      </w:r>
+      <w:r>
+        <w:rPr>
+          <w:rFonts w:ascii="Consolas" w:eastAsia="Times New Roman" w:hAnsi="Consolas"/>
+          <w:color w:val="A31515"/>
+          <w:sz w:val="18"/>
+          <w:szCs w:val="18"/>
+        </w:rPr>
+        <w:t>"ItemName"</w:t>
+      </w:r>
+      <w:r>
+        <w:rPr>
+          <w:rFonts w:ascii="Consolas" w:eastAsia="Times New Roman" w:hAnsi="Consolas"/>
+          <w:color w:val="000000"/>
+          <w:sz w:val="18"/>
+          <w:szCs w:val="18"/>
+        </w:rPr>
+        <w:t>: </w:t>
+      </w:r>
+      <w:r>
+        <w:rPr>
+          <w:rFonts w:ascii="Consolas" w:eastAsia="Times New Roman" w:hAnsi="Consolas"/>
+          <w:color w:val="0451A5"/>
+          <w:sz w:val="18"/>
+          <w:szCs w:val="18"/>
+        </w:rPr>
+        <w:t>"1"</w:t>
+      </w:r>
+      <w:r>
+        <w:rPr>
+          <w:rFonts w:ascii="Consolas" w:eastAsia="Times New Roman" w:hAnsi="Consolas"/>
+          <w:color w:val="000000"/>
+          <w:sz w:val="18"/>
+          <w:szCs w:val="18"/>
+        </w:rPr>
+        <w:t>,</w:t>
+      </w:r>
+    </w:p>
+    <w:p>
+      <w:pPr>
+        <w:shd w:val="clear" w:color="auto" w:fill="FFFFFE"/>
+        <w:spacing w:after="0" w:line="270" w:lineRule="atLeast"/>
+        <w:rPr>
+          <w:rFonts w:ascii="Consolas" w:eastAsia="Times New Roman" w:hAnsi="Consolas"/>
+          <w:color w:val="000000"/>
+          <w:sz w:val="18"/>
+          <w:szCs w:val="18"/>
+        </w:rPr>
+      </w:pPr>
+      <w:r>
+        <w:rPr>
+          <w:rFonts w:ascii="Consolas" w:eastAsia="Times New Roman" w:hAnsi="Consolas"/>
+          <w:color w:val="000000"/>
+          <w:sz w:val="18"/>
+          <w:szCs w:val="18"/>
+        </w:rPr>
+        <w:t>            </w:t>
+      </w:r>
+      <w:r>
+        <w:rPr>
+          <w:rFonts w:ascii="Consolas" w:eastAsia="Times New Roman" w:hAnsi="Consolas"/>
+          <w:color w:val="A31515"/>
+          <w:sz w:val="18"/>
+          <w:szCs w:val="18"/>
+        </w:rPr>
+        <w:t>"ItemType"</w:t>
+      </w:r>
+      <w:r>
+        <w:rPr>
+          <w:rFonts w:ascii="Consolas" w:eastAsia="Times New Roman" w:hAnsi="Consolas"/>
+          <w:color w:val="000000"/>
+          <w:sz w:val="18"/>
+          <w:szCs w:val="18"/>
+        </w:rPr>
+        <w:t>: </w:t>
+      </w:r>
+      <w:r>
+        <w:rPr>
+          <w:rFonts w:ascii="Consolas" w:eastAsia="Times New Roman" w:hAnsi="Consolas"/>
+          <w:color w:val="0451A5"/>
+          <w:sz w:val="18"/>
+          <w:szCs w:val="18"/>
+        </w:rPr>
+        <w:t>"1"</w:t>
+      </w:r>
+      <w:r>
+        <w:rPr>
+          <w:rFonts w:ascii="Consolas" w:eastAsia="Times New Roman" w:hAnsi="Consolas"/>
+          <w:color w:val="000000"/>
+          <w:sz w:val="18"/>
+          <w:szCs w:val="18"/>
+        </w:rPr>
+        <w:t>,</w:t>
+      </w:r>
+    </w:p>
+    <w:p>
+      <w:pPr>
+        <w:shd w:val="clear" w:color="auto" w:fill="FFFFFE"/>
+        <w:spacing w:after="0" w:line="270" w:lineRule="atLeast"/>
+        <w:rPr>
+          <w:rFonts w:ascii="Consolas" w:eastAsia="Times New Roman" w:hAnsi="Consolas"/>
+          <w:color w:val="000000"/>
+          <w:sz w:val="18"/>
+          <w:szCs w:val="18"/>
+        </w:rPr>
+      </w:pPr>
+      <w:r>
+        <w:rPr>
+          <w:rFonts w:ascii="Consolas" w:eastAsia="Times New Roman" w:hAnsi="Consolas"/>
+          <w:color w:val="000000"/>
+          <w:sz w:val="18"/>
+          <w:szCs w:val="18"/>
+        </w:rPr>
+        <w:t>            </w:t>
+      </w:r>
+      <w:r>
+        <w:rPr>
+          <w:rFonts w:ascii="Consolas" w:eastAsia="Times New Roman" w:hAnsi="Consolas"/>
+          <w:color w:val="A31515"/>
+          <w:sz w:val="18"/>
+          <w:szCs w:val="18"/>
+        </w:rPr>
+        <w:t>"Quantity"</w:t>
+      </w:r>
+      <w:r>
+        <w:rPr>
+          <w:rFonts w:ascii="Consolas" w:eastAsia="Times New Roman" w:hAnsi="Consolas"/>
+          <w:color w:val="000000"/>
+          <w:sz w:val="18"/>
+          <w:szCs w:val="18"/>
+        </w:rPr>
+        <w:t>: </w:t>
+      </w:r>
+      <w:r>
+        <w:rPr>
+          <w:rFonts w:ascii="Consolas" w:eastAsia="Times New Roman" w:hAnsi="Consolas"/>
+          <w:color w:val="098658"/>
+          <w:sz w:val="18"/>
+          <w:szCs w:val="18"/>
+        </w:rPr>
+        <w:t>1.000</w:t>
+      </w:r>
+      <w:r>
+        <w:rPr>
+          <w:rFonts w:ascii="Consolas" w:eastAsia="Times New Roman" w:hAnsi="Consolas"/>
+          <w:color w:val="000000"/>
+          <w:sz w:val="18"/>
+          <w:szCs w:val="18"/>
+        </w:rPr>
+        <w:t>,</w:t>
+      </w:r>
+    </w:p>
+    <w:p>
+      <w:pPr>
+        <w:shd w:val="clear" w:color="auto" w:fill="FFFFFE"/>
+        <w:spacing w:after="0" w:line="270" w:lineRule="atLeast"/>
+        <w:rPr>
+          <w:rFonts w:ascii="Consolas" w:eastAsia="Times New Roman" w:hAnsi="Consolas"/>
+          <w:color w:val="000000"/>
+          <w:sz w:val="18"/>
+          <w:szCs w:val="18"/>
+        </w:rPr>
+      </w:pPr>
+      <w:r>
+        <w:rPr>
+          <w:rFonts w:ascii="Consolas" w:eastAsia="Times New Roman" w:hAnsi="Consolas"/>
+          <w:color w:val="000000"/>
+          <w:sz w:val="18"/>
+          <w:szCs w:val="18"/>
+        </w:rPr>
+        <w:t>            </w:t>
+      </w:r>
+      <w:r>
+        <w:rPr>
+          <w:rFonts w:ascii="Consolas" w:eastAsia="Times New Roman" w:hAnsi="Consolas"/>
+          <w:color w:val="A31515"/>
+          <w:sz w:val="18"/>
+          <w:szCs w:val="18"/>
+        </w:rPr>
+        <w:t>"Unit"</w:t>
+      </w:r>
+      <w:r>
+        <w:rPr>
+          <w:rFonts w:ascii="Consolas" w:eastAsia="Times New Roman" w:hAnsi="Consolas"/>
+          <w:color w:val="000000"/>
+          <w:sz w:val="18"/>
+          <w:szCs w:val="18"/>
+        </w:rPr>
+        <w:t>: </w:t>
+      </w:r>
+      <w:r>
+        <w:rPr>
+          <w:rFonts w:ascii="Consolas" w:eastAsia="Times New Roman" w:hAnsi="Consolas"/>
+          <w:color w:val="0451A5"/>
+          <w:sz w:val="18"/>
+          <w:szCs w:val="18"/>
+        </w:rPr>
+        <w:t>"1"</w:t>
+      </w:r>
+      <w:r>
+        <w:rPr>
+          <w:rFonts w:ascii="Consolas" w:eastAsia="Times New Roman" w:hAnsi="Consolas"/>
+          <w:color w:val="000000"/>
+          <w:sz w:val="18"/>
+          <w:szCs w:val="18"/>
+        </w:rPr>
+        <w:t>,</w:t>
+      </w:r>
+    </w:p>
+    <w:p>
+      <w:pPr>
+        <w:shd w:val="clear" w:color="auto" w:fill="FFFFFE"/>
+        <w:spacing w:after="0" w:line="270" w:lineRule="atLeast"/>
+        <w:rPr>
+          <w:rFonts w:ascii="Consolas" w:eastAsia="Times New Roman" w:hAnsi="Consolas"/>
+          <w:color w:val="000000"/>
+          <w:sz w:val="18"/>
+          <w:szCs w:val="18"/>
+        </w:rPr>
+      </w:pPr>
+      <w:r>
+        <w:rPr>
+          <w:rFonts w:ascii="Consolas" w:eastAsia="Times New Roman" w:hAnsi="Consolas"/>
+          <w:color w:val="000000"/>
+          <w:sz w:val="18"/>
+          <w:szCs w:val="18"/>
+        </w:rPr>
+        <w:t>            </w:t>
+      </w:r>
+      <w:r>
+        <w:rPr>
+          <w:rFonts w:ascii="Consolas" w:eastAsia="Times New Roman" w:hAnsi="Consolas"/>
+          <w:color w:val="A31515"/>
+          <w:sz w:val="18"/>
+          <w:szCs w:val="18"/>
+        </w:rPr>
+        <w:t>"InputStatus"</w:t>
+      </w:r>
+      <w:r>
+        <w:rPr>
+          <w:rFonts w:ascii="Consolas" w:eastAsia="Times New Roman" w:hAnsi="Consolas"/>
+          <w:color w:val="000000"/>
+          <w:sz w:val="18"/>
+          <w:szCs w:val="18"/>
+        </w:rPr>
+        <w:t>: </w:t>
+      </w:r>
+      <w:r>
+        <w:rPr>
+          <w:rFonts w:ascii="Consolas" w:eastAsia="Times New Roman" w:hAnsi="Consolas"/>
+          <w:color w:val="0451A5"/>
+          <w:sz w:val="18"/>
+          <w:szCs w:val="18"/>
+        </w:rPr>
+        <w:t>"K"</w:t>
+      </w:r>
+      <w:r>
+        <w:rPr>
+          <w:rFonts w:ascii="Consolas" w:eastAsia="Times New Roman" w:hAnsi="Consolas"/>
+          <w:color w:val="000000"/>
+          <w:sz w:val="18"/>
+          <w:szCs w:val="18"/>
+        </w:rPr>
+        <w:t>,</w:t>
+      </w:r>
+    </w:p>
+    <w:p>
+      <w:pPr>
+        <w:shd w:val="clear" w:color="auto" w:fill="FFFFFE"/>
+        <w:spacing w:after="0" w:line="270" w:lineRule="atLeast"/>
+        <w:rPr>
+          <w:rFonts w:ascii="Consolas" w:eastAsia="Times New Roman" w:hAnsi="Consolas"/>
+          <w:color w:val="000000"/>
+          <w:sz w:val="18"/>
+          <w:szCs w:val="18"/>
+        </w:rPr>
+      </w:pPr>
+      <w:r>
+        <w:rPr>
+          <w:rFonts w:ascii="Consolas" w:eastAsia="Times New Roman" w:hAnsi="Consolas"/>
+          <w:color w:val="000000"/>
+          <w:sz w:val="18"/>
+          <w:szCs w:val="18"/>
+        </w:rPr>
+        <w:t>            </w:t>
+      </w:r>
+      <w:r>
+        <w:rPr>
+          <w:rFonts w:ascii="Consolas" w:eastAsia="Times New Roman" w:hAnsi="Consolas"/>
+          <w:color w:val="A31515"/>
+          <w:sz w:val="18"/>
+          <w:szCs w:val="18"/>
+        </w:rPr>
+        <w:t>"RecordStatus"</w:t>
+      </w:r>
+      <w:r>
+        <w:rPr>
+          <w:rFonts w:ascii="Consolas" w:eastAsia="Times New Roman" w:hAnsi="Consolas"/>
+          <w:color w:val="000000"/>
+          <w:sz w:val="18"/>
+          <w:szCs w:val="18"/>
+        </w:rPr>
+        <w:t>: </w:t>
+      </w:r>
+      <w:r>
+        <w:rPr>
+          <w:rFonts w:ascii="Consolas" w:eastAsia="Times New Roman" w:hAnsi="Consolas"/>
+          <w:color w:val="0451A5"/>
+          <w:sz w:val="18"/>
+          <w:szCs w:val="18"/>
+        </w:rPr>
+        <w:t>"N"</w:t>
+      </w:r>
+      <w:r>
+        <w:rPr>
+          <w:rFonts w:ascii="Consolas" w:eastAsia="Times New Roman" w:hAnsi="Consolas"/>
+          <w:color w:val="000000"/>
+          <w:sz w:val="18"/>
+          <w:szCs w:val="18"/>
+        </w:rPr>
+        <w:t>,</w:t>
+      </w:r>
+    </w:p>
+    <w:p>
+      <w:pPr>
+        <w:shd w:val="clear" w:color="auto" w:fill="FFFFFE"/>
+        <w:spacing w:after="0" w:line="270" w:lineRule="atLeast"/>
+        <w:rPr>
+          <w:rFonts w:ascii="Consolas" w:eastAsia="Times New Roman" w:hAnsi="Consolas"/>
+          <w:color w:val="000000"/>
+          <w:sz w:val="18"/>
+          <w:szCs w:val="18"/>
+        </w:rPr>
+      </w:pPr>
+      <w:r>
+        <w:rPr>
+          <w:rFonts w:ascii="Consolas" w:eastAsia="Times New Roman" w:hAnsi="Consolas"/>
+          <w:color w:val="000000"/>
+          <w:sz w:val="18"/>
+          <w:szCs w:val="18"/>
+        </w:rPr>
+        <w:t>            </w:t>
+      </w:r>
+      <w:r>
+        <w:rPr>
+          <w:rFonts w:ascii="Consolas" w:eastAsia="Times New Roman" w:hAnsi="Consolas"/>
+          <w:color w:val="A31515"/>
+          <w:sz w:val="18"/>
+          <w:szCs w:val="18"/>
+        </w:rPr>
+        <w:t>"SoLuongDaNhap"</w:t>
+      </w:r>
+      <w:r>
+        <w:rPr>
+          <w:rFonts w:ascii="Consolas" w:eastAsia="Times New Roman" w:hAnsi="Consolas"/>
+          <w:color w:val="000000"/>
+          <w:sz w:val="18"/>
+          <w:szCs w:val="18"/>
+        </w:rPr>
+        <w:t>: </w:t>
+      </w:r>
+      <w:r>
+        <w:rPr>
+          <w:rFonts w:ascii="Consolas" w:eastAsia="Times New Roman" w:hAnsi="Consolas"/>
+          <w:color w:val="098658"/>
+          <w:sz w:val="18"/>
+          <w:szCs w:val="18"/>
+        </w:rPr>
+        <w:t>15.000</w:t>
+      </w:r>
+      <w:r>
+        <w:rPr>
+          <w:rFonts w:ascii="Consolas" w:eastAsia="Times New Roman" w:hAnsi="Consolas"/>
+          <w:color w:val="000000"/>
+          <w:sz w:val="18"/>
+          <w:szCs w:val="18"/>
+        </w:rPr>
+        <w:t>,</w:t>
+      </w:r>
+    </w:p>
+    <w:p>
+      <w:pPr>
+        <w:shd w:val="clear" w:color="auto" w:fill="FFFFFE"/>
+        <w:spacing w:after="0" w:line="270" w:lineRule="atLeast"/>
+        <w:rPr>
+          <w:rFonts w:ascii="Consolas" w:eastAsia="Times New Roman" w:hAnsi="Consolas"/>
+          <w:color w:val="000000"/>
+          <w:sz w:val="18"/>
+          <w:szCs w:val="18"/>
+        </w:rPr>
+      </w:pPr>
+      <w:r>
+        <w:rPr>
+          <w:rFonts w:ascii="Consolas" w:eastAsia="Times New Roman" w:hAnsi="Consolas"/>
+          <w:color w:val="000000"/>
+          <w:sz w:val="18"/>
+          <w:szCs w:val="18"/>
+        </w:rPr>
+        <w:t>            </w:t>
+      </w:r>
+      <w:r>
+        <w:rPr>
+          <w:rFonts w:ascii="Consolas" w:eastAsia="Times New Roman" w:hAnsi="Consolas"/>
+          <w:color w:val="A31515"/>
+          <w:sz w:val="18"/>
+          <w:szCs w:val="18"/>
+        </w:rPr>
+        <w:t>"SoLuongBox"</w:t>
+      </w:r>
+      <w:r>
+        <w:rPr>
+          <w:rFonts w:ascii="Consolas" w:eastAsia="Times New Roman" w:hAnsi="Consolas"/>
+          <w:color w:val="000000"/>
+          <w:sz w:val="18"/>
+          <w:szCs w:val="18"/>
+        </w:rPr>
+        <w:t>: </w:t>
+      </w:r>
+      <w:r>
+        <w:rPr>
+          <w:rFonts w:ascii="Consolas" w:eastAsia="Times New Roman" w:hAnsi="Consolas"/>
+          <w:color w:val="098658"/>
+          <w:sz w:val="18"/>
+          <w:szCs w:val="18"/>
+        </w:rPr>
+        <w:t>3</w:t>
+      </w:r>
+    </w:p>
+    <w:p>
+      <w:pPr>
+        <w:shd w:val="clear" w:color="auto" w:fill="FFFFFE"/>
+        <w:spacing w:after="0" w:line="270" w:lineRule="atLeast"/>
+        <w:rPr>
+          <w:rFonts w:ascii="Consolas" w:eastAsia="Times New Roman" w:hAnsi="Consolas"/>
+          <w:color w:val="000000"/>
+          <w:sz w:val="18"/>
+          <w:szCs w:val="18"/>
+        </w:rPr>
+      </w:pPr>
+      <w:r>
+        <w:rPr>
+          <w:rFonts w:ascii="Consolas" w:eastAsia="Times New Roman" w:hAnsi="Consolas"/>
+          <w:color w:val="000000"/>
+          <w:sz w:val="18"/>
+          <w:szCs w:val="18"/>
+        </w:rPr>
+        <w:t>        },</w:t>
+      </w:r>
+    </w:p>
+    <w:p>
+      <w:pPr>
+        <w:shd w:val="clear" w:color="auto" w:fill="FFFFFE"/>
+        <w:spacing w:after="0" w:line="270" w:lineRule="atLeast"/>
+        <w:rPr>
+          <w:rFonts w:ascii="Consolas" w:eastAsia="Times New Roman" w:hAnsi="Consolas"/>
+          <w:color w:val="000000"/>
+          <w:sz w:val="18"/>
+          <w:szCs w:val="18"/>
+        </w:rPr>
+      </w:pPr>
+      <w:r>
+        <w:rPr>
+          <w:rFonts w:ascii="Consolas" w:eastAsia="Times New Roman" w:hAnsi="Consolas"/>
+          <w:color w:val="000000"/>
+          <w:sz w:val="18"/>
+          <w:szCs w:val="18"/>
+        </w:rPr>
+        <w:t>        {</w:t>
+      </w:r>
+    </w:p>
+    <w:p>
+      <w:pPr>
+        <w:shd w:val="clear" w:color="auto" w:fill="FFFFFE"/>
+        <w:spacing w:after="0" w:line="270" w:lineRule="atLeast"/>
+        <w:rPr>
+          <w:rFonts w:ascii="Consolas" w:eastAsia="Times New Roman" w:hAnsi="Consolas"/>
+          <w:color w:val="000000"/>
+          <w:sz w:val="18"/>
+          <w:szCs w:val="18"/>
+        </w:rPr>
+      </w:pPr>
+      <w:r>
+        <w:rPr>
+          <w:rFonts w:ascii="Consolas" w:eastAsia="Times New Roman" w:hAnsi="Consolas"/>
+          <w:color w:val="000000"/>
+          <w:sz w:val="18"/>
+          <w:szCs w:val="18"/>
+        </w:rPr>
+        <w:t>            </w:t>
+      </w:r>
+      <w:r>
+        <w:rPr>
+          <w:rFonts w:ascii="Consolas" w:eastAsia="Times New Roman" w:hAnsi="Consolas"/>
+          <w:color w:val="A31515"/>
+          <w:sz w:val="18"/>
+          <w:szCs w:val="18"/>
+        </w:rPr>
+        <w:t>"ID"</w:t>
+      </w:r>
+      <w:r>
+        <w:rPr>
+          <w:rFonts w:ascii="Consolas" w:eastAsia="Times New Roman" w:hAnsi="Consolas"/>
+          <w:color w:val="000000"/>
+          <w:sz w:val="18"/>
+          <w:szCs w:val="18"/>
+        </w:rPr>
+        <w:t>: </w:t>
+      </w:r>
+      <w:r>
+        <w:rPr>
+          <w:rFonts w:ascii="Consolas" w:eastAsia="Times New Roman" w:hAnsi="Consolas"/>
+          <w:color w:val="098658"/>
+          <w:sz w:val="18"/>
+          <w:szCs w:val="18"/>
+        </w:rPr>
+        <w:t>2</w:t>
+      </w:r>
+      <w:r>
+        <w:rPr>
+          <w:rFonts w:ascii="Consolas" w:eastAsia="Times New Roman" w:hAnsi="Consolas"/>
+          <w:color w:val="000000"/>
+          <w:sz w:val="18"/>
+          <w:szCs w:val="18"/>
+        </w:rPr>
+        <w:t>,</w:t>
+      </w:r>
+    </w:p>
+    <w:p>
+      <w:pPr>
+        <w:shd w:val="clear" w:color="auto" w:fill="FFFFFE"/>
+        <w:spacing w:after="0" w:line="270" w:lineRule="atLeast"/>
+        <w:rPr>
+          <w:rFonts w:ascii="Consolas" w:eastAsia="Times New Roman" w:hAnsi="Consolas"/>
+          <w:color w:val="000000"/>
+          <w:sz w:val="18"/>
+          <w:szCs w:val="18"/>
+        </w:rPr>
+      </w:pPr>
+      <w:r>
+        <w:rPr>
+          <w:rFonts w:ascii="Consolas" w:eastAsia="Times New Roman" w:hAnsi="Consolas"/>
+          <w:color w:val="000000"/>
+          <w:sz w:val="18"/>
+          <w:szCs w:val="18"/>
+        </w:rPr>
+        <w:t>            </w:t>
+      </w:r>
+      <w:r>
+        <w:rPr>
+          <w:rFonts w:ascii="Consolas" w:eastAsia="Times New Roman" w:hAnsi="Consolas"/>
+          <w:color w:val="A31515"/>
+          <w:sz w:val="18"/>
+          <w:szCs w:val="18"/>
+        </w:rPr>
+        <w:t>"PurchaseOrderID"</w:t>
+      </w:r>
+      <w:r>
+        <w:rPr>
+          <w:rFonts w:ascii="Consolas" w:eastAsia="Times New Roman" w:hAnsi="Consolas"/>
+          <w:color w:val="000000"/>
+          <w:sz w:val="18"/>
+          <w:szCs w:val="18"/>
+        </w:rPr>
+        <w:t>: </w:t>
+      </w:r>
+      <w:r>
+        <w:rPr>
+          <w:rFonts w:ascii="Consolas" w:eastAsia="Times New Roman" w:hAnsi="Consolas"/>
+          <w:color w:val="098658"/>
+          <w:sz w:val="18"/>
+          <w:szCs w:val="18"/>
+        </w:rPr>
+        <w:t>1</w:t>
+      </w:r>
+      <w:r>
+        <w:rPr>
+          <w:rFonts w:ascii="Consolas" w:eastAsia="Times New Roman" w:hAnsi="Consolas"/>
+          <w:color w:val="000000"/>
+          <w:sz w:val="18"/>
+          <w:szCs w:val="18"/>
+        </w:rPr>
+        <w:t>,</w:t>
+      </w:r>
+    </w:p>
+    <w:p>
+      <w:pPr>
+        <w:shd w:val="clear" w:color="auto" w:fill="FFFFFE"/>
+        <w:spacing w:after="0" w:line="270" w:lineRule="atLeast"/>
+        <w:rPr>
+          <w:rFonts w:ascii="Consolas" w:eastAsia="Times New Roman" w:hAnsi="Consolas"/>
+          <w:color w:val="000000"/>
+          <w:sz w:val="18"/>
+          <w:szCs w:val="18"/>
+        </w:rPr>
+      </w:pPr>
+      <w:r>
+        <w:rPr>
+          <w:rFonts w:ascii="Consolas" w:eastAsia="Times New Roman" w:hAnsi="Consolas"/>
+          <w:color w:val="000000"/>
+          <w:sz w:val="18"/>
+          <w:szCs w:val="18"/>
+        </w:rPr>
+        <w:t>            </w:t>
+      </w:r>
+      <w:r>
+        <w:rPr>
+          <w:rFonts w:ascii="Consolas" w:eastAsia="Times New Roman" w:hAnsi="Consolas"/>
+          <w:color w:val="A31515"/>
+          <w:sz w:val="18"/>
+          <w:szCs w:val="18"/>
+        </w:rPr>
+        <w:t>"PurchaseOrderNo"</w:t>
+      </w:r>
+      <w:r>
+        <w:rPr>
+          <w:rFonts w:ascii="Consolas" w:eastAsia="Times New Roman" w:hAnsi="Consolas"/>
+          <w:color w:val="000000"/>
+          <w:sz w:val="18"/>
+          <w:szCs w:val="18"/>
+        </w:rPr>
+        <w:t>: </w:t>
+      </w:r>
+      <w:r>
+        <w:rPr>
+          <w:rFonts w:ascii="Consolas" w:eastAsia="Times New Roman" w:hAnsi="Consolas"/>
+          <w:color w:val="0451A5"/>
+          <w:sz w:val="18"/>
+          <w:szCs w:val="18"/>
+        </w:rPr>
+        <w:t>"1"</w:t>
+      </w:r>
+      <w:r>
+        <w:rPr>
+          <w:rFonts w:ascii="Consolas" w:eastAsia="Times New Roman" w:hAnsi="Consolas"/>
+          <w:color w:val="000000"/>
+          <w:sz w:val="18"/>
+          <w:szCs w:val="18"/>
+        </w:rPr>
+        <w:t>,</w:t>
+      </w:r>
+    </w:p>
+    <w:p>
+      <w:pPr>
+        <w:shd w:val="clear" w:color="auto" w:fill="FFFFFE"/>
+        <w:spacing w:after="0" w:line="270" w:lineRule="atLeast"/>
+        <w:rPr>
+          <w:rFonts w:ascii="Consolas" w:eastAsia="Times New Roman" w:hAnsi="Consolas"/>
+          <w:color w:val="000000"/>
+          <w:sz w:val="18"/>
+          <w:szCs w:val="18"/>
+        </w:rPr>
+      </w:pPr>
+      <w:r>
+        <w:rPr>
+          <w:rFonts w:ascii="Consolas" w:eastAsia="Times New Roman" w:hAnsi="Consolas"/>
+          <w:color w:val="000000"/>
+          <w:sz w:val="18"/>
+          <w:szCs w:val="18"/>
+        </w:rPr>
+        <w:t>            </w:t>
+      </w:r>
+      <w:r>
+        <w:rPr>
+          <w:rFonts w:ascii="Consolas" w:eastAsia="Times New Roman" w:hAnsi="Consolas"/>
+          <w:color w:val="A31515"/>
+          <w:sz w:val="18"/>
+          <w:szCs w:val="18"/>
+        </w:rPr>
+        <w:t>"PurchaseOrderDate"</w:t>
+      </w:r>
+      <w:r>
+        <w:rPr>
+          <w:rFonts w:ascii="Consolas" w:eastAsia="Times New Roman" w:hAnsi="Consolas"/>
+          <w:color w:val="000000"/>
+          <w:sz w:val="18"/>
+          <w:szCs w:val="18"/>
+        </w:rPr>
+        <w:t>: </w:t>
+      </w:r>
+      <w:r>
+        <w:rPr>
+          <w:rFonts w:ascii="Consolas" w:eastAsia="Times New Roman" w:hAnsi="Consolas"/>
+          <w:color w:val="0451A5"/>
+          <w:sz w:val="18"/>
+          <w:szCs w:val="18"/>
+        </w:rPr>
+        <w:t>"2021-12-26T00:00:00"</w:t>
+      </w:r>
+      <w:r>
+        <w:rPr>
+          <w:rFonts w:ascii="Consolas" w:eastAsia="Times New Roman" w:hAnsi="Consolas"/>
+          <w:color w:val="000000"/>
+          <w:sz w:val="18"/>
+          <w:szCs w:val="18"/>
+        </w:rPr>
+        <w:t>,</w:t>
+      </w:r>
+    </w:p>
+    <w:p>
+      <w:pPr>
+        <w:shd w:val="clear" w:color="auto" w:fill="FFFFFE"/>
+        <w:spacing w:after="0" w:line="270" w:lineRule="atLeast"/>
+        <w:rPr>
+          <w:rFonts w:ascii="Consolas" w:eastAsia="Times New Roman" w:hAnsi="Consolas"/>
+          <w:color w:val="000000"/>
+          <w:sz w:val="18"/>
+          <w:szCs w:val="18"/>
+        </w:rPr>
+      </w:pPr>
+      <w:r>
+        <w:rPr>
+          <w:rFonts w:ascii="Consolas" w:eastAsia="Times New Roman" w:hAnsi="Consolas"/>
+          <w:color w:val="000000"/>
+          <w:sz w:val="18"/>
+          <w:szCs w:val="18"/>
+        </w:rPr>
+        <w:t>            </w:t>
+      </w:r>
+      <w:r>
+        <w:rPr>
+          <w:rFonts w:ascii="Consolas" w:eastAsia="Times New Roman" w:hAnsi="Consolas"/>
+          <w:color w:val="A31515"/>
+          <w:sz w:val="18"/>
+          <w:szCs w:val="18"/>
+        </w:rPr>
+        <w:t>"ItemCode"</w:t>
+      </w:r>
+      <w:r>
+        <w:rPr>
+          <w:rFonts w:ascii="Consolas" w:eastAsia="Times New Roman" w:hAnsi="Consolas"/>
+          <w:color w:val="000000"/>
+          <w:sz w:val="18"/>
+          <w:szCs w:val="18"/>
+        </w:rPr>
+        <w:t>: </w:t>
+      </w:r>
+      <w:r>
+        <w:rPr>
+          <w:rFonts w:ascii="Consolas" w:eastAsia="Times New Roman" w:hAnsi="Consolas"/>
+          <w:color w:val="0451A5"/>
+          <w:sz w:val="18"/>
+          <w:szCs w:val="18"/>
+        </w:rPr>
+        <w:t>"2"</w:t>
+      </w:r>
+      <w:r>
+        <w:rPr>
+          <w:rFonts w:ascii="Consolas" w:eastAsia="Times New Roman" w:hAnsi="Consolas"/>
+          <w:color w:val="000000"/>
+          <w:sz w:val="18"/>
+          <w:szCs w:val="18"/>
+        </w:rPr>
+        <w:t>,</w:t>
+      </w:r>
+    </w:p>
+    <w:p>
+      <w:pPr>
+        <w:shd w:val="clear" w:color="auto" w:fill="FFFFFE"/>
+        <w:spacing w:after="0" w:line="270" w:lineRule="atLeast"/>
+        <w:rPr>
+          <w:rFonts w:ascii="Consolas" w:eastAsia="Times New Roman" w:hAnsi="Consolas"/>
+          <w:color w:val="000000"/>
+          <w:sz w:val="18"/>
+          <w:szCs w:val="18"/>
+        </w:rPr>
+      </w:pPr>
+      <w:r>
+        <w:rPr>
+          <w:rFonts w:ascii="Consolas" w:eastAsia="Times New Roman" w:hAnsi="Consolas"/>
+          <w:color w:val="000000"/>
+          <w:sz w:val="18"/>
+          <w:szCs w:val="18"/>
+        </w:rPr>
+        <w:t>            </w:t>
+      </w:r>
+      <w:r>
+        <w:rPr>
+          <w:rFonts w:ascii="Consolas" w:eastAsia="Times New Roman" w:hAnsi="Consolas"/>
+          <w:color w:val="A31515"/>
+          <w:sz w:val="18"/>
+          <w:szCs w:val="18"/>
+        </w:rPr>
+        <w:t>"ItemName"</w:t>
+      </w:r>
+      <w:r>
+        <w:rPr>
+          <w:rFonts w:ascii="Consolas" w:eastAsia="Times New Roman" w:hAnsi="Consolas"/>
+          <w:color w:val="000000"/>
+          <w:sz w:val="18"/>
+          <w:szCs w:val="18"/>
+        </w:rPr>
+        <w:t>: </w:t>
+      </w:r>
+      <w:r>
+        <w:rPr>
+          <w:rFonts w:ascii="Consolas" w:eastAsia="Times New Roman" w:hAnsi="Consolas"/>
+          <w:color w:val="0451A5"/>
+          <w:sz w:val="18"/>
+          <w:szCs w:val="18"/>
+        </w:rPr>
+        <w:t>"2"</w:t>
+      </w:r>
+      <w:r>
+        <w:rPr>
+          <w:rFonts w:ascii="Consolas" w:eastAsia="Times New Roman" w:hAnsi="Consolas"/>
+          <w:color w:val="000000"/>
+          <w:sz w:val="18"/>
+          <w:szCs w:val="18"/>
+        </w:rPr>
+        <w:t>,</w:t>
+      </w:r>
+    </w:p>
+    <w:p>
+      <w:pPr>
+        <w:shd w:val="clear" w:color="auto" w:fill="FFFFFE"/>
+        <w:spacing w:after="0" w:line="270" w:lineRule="atLeast"/>
+        <w:rPr>
+          <w:rFonts w:ascii="Consolas" w:eastAsia="Times New Roman" w:hAnsi="Consolas"/>
+          <w:color w:val="000000"/>
+          <w:sz w:val="18"/>
+          <w:szCs w:val="18"/>
+        </w:rPr>
+      </w:pPr>
+      <w:r>
+        <w:rPr>
+          <w:rFonts w:ascii="Consolas" w:eastAsia="Times New Roman" w:hAnsi="Consolas"/>
+          <w:color w:val="000000"/>
+          <w:sz w:val="18"/>
+          <w:szCs w:val="18"/>
+        </w:rPr>
+        <w:t>            </w:t>
+      </w:r>
+      <w:r>
+        <w:rPr>
+          <w:rFonts w:ascii="Consolas" w:eastAsia="Times New Roman" w:hAnsi="Consolas"/>
+          <w:color w:val="A31515"/>
+          <w:sz w:val="18"/>
+          <w:szCs w:val="18"/>
+        </w:rPr>
+        <w:t>"ItemType"</w:t>
+      </w:r>
+      <w:r>
+        <w:rPr>
+          <w:rFonts w:ascii="Consolas" w:eastAsia="Times New Roman" w:hAnsi="Consolas"/>
+          <w:color w:val="000000"/>
+          <w:sz w:val="18"/>
+          <w:szCs w:val="18"/>
+        </w:rPr>
+        <w:t>: </w:t>
+      </w:r>
+      <w:r>
+        <w:rPr>
+          <w:rFonts w:ascii="Consolas" w:eastAsia="Times New Roman" w:hAnsi="Consolas"/>
+          <w:color w:val="0451A5"/>
+          <w:sz w:val="18"/>
+          <w:szCs w:val="18"/>
+        </w:rPr>
+        <w:t>"2"</w:t>
+      </w:r>
+      <w:r>
+        <w:rPr>
+          <w:rFonts w:ascii="Consolas" w:eastAsia="Times New Roman" w:hAnsi="Consolas"/>
+          <w:color w:val="000000"/>
+          <w:sz w:val="18"/>
+          <w:szCs w:val="18"/>
+        </w:rPr>
+        <w:t>,</w:t>
+      </w:r>
+    </w:p>
+    <w:p>
+      <w:pPr>
+        <w:shd w:val="clear" w:color="auto" w:fill="FFFFFE"/>
+        <w:spacing w:after="0" w:line="270" w:lineRule="atLeast"/>
+        <w:rPr>
+          <w:rFonts w:ascii="Consolas" w:eastAsia="Times New Roman" w:hAnsi="Consolas"/>
+          <w:color w:val="000000"/>
+          <w:sz w:val="18"/>
+          <w:szCs w:val="18"/>
+        </w:rPr>
+      </w:pPr>
+      <w:r>
+        <w:rPr>
+          <w:rFonts w:ascii="Consolas" w:eastAsia="Times New Roman" w:hAnsi="Consolas"/>
+          <w:color w:val="000000"/>
+          <w:sz w:val="18"/>
+          <w:szCs w:val="18"/>
+        </w:rPr>
+        <w:t>            </w:t>
+      </w:r>
+      <w:r>
+        <w:rPr>
+          <w:rFonts w:ascii="Consolas" w:eastAsia="Times New Roman" w:hAnsi="Consolas"/>
+          <w:color w:val="A31515"/>
+          <w:sz w:val="18"/>
+          <w:szCs w:val="18"/>
+        </w:rPr>
+        <w:t>"Quantity"</w:t>
+      </w:r>
+      <w:r>
+        <w:rPr>
+          <w:rFonts w:ascii="Consolas" w:eastAsia="Times New Roman" w:hAnsi="Consolas"/>
+          <w:color w:val="000000"/>
+          <w:sz w:val="18"/>
+          <w:szCs w:val="18"/>
+        </w:rPr>
+        <w:t>: </w:t>
+      </w:r>
+      <w:r>
+        <w:rPr>
+          <w:rFonts w:ascii="Consolas" w:eastAsia="Times New Roman" w:hAnsi="Consolas"/>
+          <w:color w:val="098658"/>
+          <w:sz w:val="18"/>
+          <w:szCs w:val="18"/>
+        </w:rPr>
+        <w:t>1.000</w:t>
+      </w:r>
+      <w:r>
+        <w:rPr>
+          <w:rFonts w:ascii="Consolas" w:eastAsia="Times New Roman" w:hAnsi="Consolas"/>
+          <w:color w:val="000000"/>
+          <w:sz w:val="18"/>
+          <w:szCs w:val="18"/>
+        </w:rPr>
+        <w:t>,</w:t>
+      </w:r>
+    </w:p>
+    <w:p>
+      <w:pPr>
+        <w:shd w:val="clear" w:color="auto" w:fill="FFFFFE"/>
+        <w:spacing w:after="0" w:line="270" w:lineRule="atLeast"/>
+        <w:rPr>
+          <w:rFonts w:ascii="Consolas" w:eastAsia="Times New Roman" w:hAnsi="Consolas"/>
+          <w:color w:val="000000"/>
+          <w:sz w:val="18"/>
+          <w:szCs w:val="18"/>
+        </w:rPr>
+      </w:pPr>
+      <w:r>
+        <w:rPr>
+          <w:rFonts w:ascii="Consolas" w:eastAsia="Times New Roman" w:hAnsi="Consolas"/>
+          <w:color w:val="000000"/>
+          <w:sz w:val="18"/>
+          <w:szCs w:val="18"/>
+        </w:rPr>
+        <w:t>            </w:t>
+      </w:r>
+      <w:r>
+        <w:rPr>
+          <w:rFonts w:ascii="Consolas" w:eastAsia="Times New Roman" w:hAnsi="Consolas"/>
+          <w:color w:val="A31515"/>
+          <w:sz w:val="18"/>
+          <w:szCs w:val="18"/>
+        </w:rPr>
+        <w:t>"Unit"</w:t>
+      </w:r>
+      <w:r>
+        <w:rPr>
+          <w:rFonts w:ascii="Consolas" w:eastAsia="Times New Roman" w:hAnsi="Consolas"/>
+          <w:color w:val="000000"/>
+          <w:sz w:val="18"/>
+          <w:szCs w:val="18"/>
+        </w:rPr>
+        <w:t>: </w:t>
+      </w:r>
+      <w:r>
+        <w:rPr>
+          <w:rFonts w:ascii="Consolas" w:eastAsia="Times New Roman" w:hAnsi="Consolas"/>
+          <w:color w:val="0451A5"/>
+          <w:sz w:val="18"/>
+          <w:szCs w:val="18"/>
+        </w:rPr>
+        <w:t>"1"</w:t>
+      </w:r>
+      <w:r>
+        <w:rPr>
+          <w:rFonts w:ascii="Consolas" w:eastAsia="Times New Roman" w:hAnsi="Consolas"/>
+          <w:color w:val="000000"/>
+          <w:sz w:val="18"/>
+          <w:szCs w:val="18"/>
+        </w:rPr>
+        <w:t>,</w:t>
+      </w:r>
+    </w:p>
+    <w:p>
+      <w:pPr>
+        <w:shd w:val="clear" w:color="auto" w:fill="FFFFFE"/>
+        <w:spacing w:after="0" w:line="270" w:lineRule="atLeast"/>
+        <w:rPr>
+          <w:rFonts w:ascii="Consolas" w:eastAsia="Times New Roman" w:hAnsi="Consolas"/>
+          <w:color w:val="000000"/>
+          <w:sz w:val="18"/>
+          <w:szCs w:val="18"/>
+        </w:rPr>
+      </w:pPr>
+      <w:r>
+        <w:rPr>
+          <w:rFonts w:ascii="Consolas" w:eastAsia="Times New Roman" w:hAnsi="Consolas"/>
+          <w:color w:val="000000"/>
+          <w:sz w:val="18"/>
+          <w:szCs w:val="18"/>
+        </w:rPr>
+        <w:t>            </w:t>
+      </w:r>
+      <w:r>
+        <w:rPr>
+          <w:rFonts w:ascii="Consolas" w:eastAsia="Times New Roman" w:hAnsi="Consolas"/>
+          <w:color w:val="A31515"/>
+          <w:sz w:val="18"/>
+          <w:szCs w:val="18"/>
+        </w:rPr>
+        <w:t>"InputStatus"</w:t>
+      </w:r>
+      <w:r>
+        <w:rPr>
+          <w:rFonts w:ascii="Consolas" w:eastAsia="Times New Roman" w:hAnsi="Consolas"/>
+          <w:color w:val="000000"/>
+          <w:sz w:val="18"/>
+          <w:szCs w:val="18"/>
+        </w:rPr>
+        <w:t>: </w:t>
+      </w:r>
+      <w:r>
+        <w:rPr>
+          <w:rFonts w:ascii="Consolas" w:eastAsia="Times New Roman" w:hAnsi="Consolas"/>
+          <w:color w:val="0451A5"/>
+          <w:sz w:val="18"/>
+          <w:szCs w:val="18"/>
+        </w:rPr>
+        <w:t>"f"</w:t>
+      </w:r>
+      <w:r>
+        <w:rPr>
+          <w:rFonts w:ascii="Consolas" w:eastAsia="Times New Roman" w:hAnsi="Consolas"/>
+          <w:color w:val="000000"/>
+          <w:sz w:val="18"/>
+          <w:szCs w:val="18"/>
+        </w:rPr>
+        <w:t>,</w:t>
+      </w:r>
+    </w:p>
+    <w:p>
+      <w:pPr>
+        <w:shd w:val="clear" w:color="auto" w:fill="FFFFFE"/>
+        <w:spacing w:after="0" w:line="270" w:lineRule="atLeast"/>
+        <w:rPr>
+          <w:rFonts w:ascii="Consolas" w:eastAsia="Times New Roman" w:hAnsi="Consolas"/>
+          <w:color w:val="000000"/>
+          <w:sz w:val="18"/>
+          <w:szCs w:val="18"/>
+        </w:rPr>
+      </w:pPr>
+      <w:r>
+        <w:rPr>
+          <w:rFonts w:ascii="Consolas" w:eastAsia="Times New Roman" w:hAnsi="Consolas"/>
+          <w:color w:val="000000"/>
+          <w:sz w:val="18"/>
+          <w:szCs w:val="18"/>
+        </w:rPr>
+        <w:t>            </w:t>
+      </w:r>
+      <w:r>
+        <w:rPr>
+          <w:rFonts w:ascii="Consolas" w:eastAsia="Times New Roman" w:hAnsi="Consolas"/>
+          <w:color w:val="A31515"/>
+          <w:sz w:val="18"/>
+          <w:szCs w:val="18"/>
+        </w:rPr>
+        <w:t>"RecordStatus"</w:t>
+      </w:r>
+      <w:r>
+        <w:rPr>
+          <w:rFonts w:ascii="Consolas" w:eastAsia="Times New Roman" w:hAnsi="Consolas"/>
+          <w:color w:val="000000"/>
+          <w:sz w:val="18"/>
+          <w:szCs w:val="18"/>
+        </w:rPr>
+        <w:t>: </w:t>
+      </w:r>
+      <w:r>
+        <w:rPr>
+          <w:rFonts w:ascii="Consolas" w:eastAsia="Times New Roman" w:hAnsi="Consolas"/>
+          <w:color w:val="0451A5"/>
+          <w:sz w:val="18"/>
+          <w:szCs w:val="18"/>
+        </w:rPr>
+        <w:t>"N"</w:t>
+      </w:r>
+      <w:r>
+        <w:rPr>
+          <w:rFonts w:ascii="Consolas" w:eastAsia="Times New Roman" w:hAnsi="Consolas"/>
+          <w:color w:val="000000"/>
+          <w:sz w:val="18"/>
+          <w:szCs w:val="18"/>
+        </w:rPr>
+        <w:t>,</w:t>
+      </w:r>
+    </w:p>
+    <w:p>
+      <w:pPr>
+        <w:shd w:val="clear" w:color="auto" w:fill="FFFFFE"/>
+        <w:spacing w:after="0" w:line="270" w:lineRule="atLeast"/>
+        <w:rPr>
+          <w:rFonts w:ascii="Consolas" w:eastAsia="Times New Roman" w:hAnsi="Consolas"/>
+          <w:color w:val="000000"/>
+          <w:sz w:val="18"/>
+          <w:szCs w:val="18"/>
+        </w:rPr>
+      </w:pPr>
+      <w:r>
+        <w:rPr>
+          <w:rFonts w:ascii="Consolas" w:eastAsia="Times New Roman" w:hAnsi="Consolas"/>
+          <w:color w:val="000000"/>
+          <w:sz w:val="18"/>
+          <w:szCs w:val="18"/>
+        </w:rPr>
+        <w:t>            </w:t>
+      </w:r>
+      <w:r>
+        <w:rPr>
+          <w:rFonts w:ascii="Consolas" w:eastAsia="Times New Roman" w:hAnsi="Consolas"/>
+          <w:color w:val="A31515"/>
+          <w:sz w:val="18"/>
+          <w:szCs w:val="18"/>
+        </w:rPr>
+        <w:t>"SoLuongDaNhap"</w:t>
+      </w:r>
+      <w:r>
+        <w:rPr>
+          <w:rFonts w:ascii="Consolas" w:eastAsia="Times New Roman" w:hAnsi="Consolas"/>
+          <w:color w:val="000000"/>
+          <w:sz w:val="18"/>
+          <w:szCs w:val="18"/>
+        </w:rPr>
+        <w:t>: </w:t>
+      </w:r>
+      <w:r>
+        <w:rPr>
+          <w:rFonts w:ascii="Consolas" w:eastAsia="Times New Roman" w:hAnsi="Consolas"/>
+          <w:color w:val="098658"/>
+          <w:sz w:val="18"/>
+          <w:szCs w:val="18"/>
+        </w:rPr>
+        <w:t>0.000</w:t>
+      </w:r>
+      <w:r>
+        <w:rPr>
+          <w:rFonts w:ascii="Consolas" w:eastAsia="Times New Roman" w:hAnsi="Consolas"/>
+          <w:color w:val="000000"/>
+          <w:sz w:val="18"/>
+          <w:szCs w:val="18"/>
+        </w:rPr>
+        <w:t>,</w:t>
+      </w:r>
+    </w:p>
+    <w:p>
+      <w:pPr>
+        <w:shd w:val="clear" w:color="auto" w:fill="FFFFFE"/>
+        <w:spacing w:after="0" w:line="270" w:lineRule="atLeast"/>
+        <w:rPr>
+          <w:rFonts w:ascii="Consolas" w:eastAsia="Times New Roman" w:hAnsi="Consolas"/>
+          <w:color w:val="000000"/>
+          <w:sz w:val="18"/>
+          <w:szCs w:val="18"/>
+        </w:rPr>
+      </w:pPr>
+      <w:r>
+        <w:rPr>
+          <w:rFonts w:ascii="Consolas" w:eastAsia="Times New Roman" w:hAnsi="Consolas"/>
+          <w:color w:val="000000"/>
+          <w:sz w:val="18"/>
+          <w:szCs w:val="18"/>
+        </w:rPr>
+        <w:t>            </w:t>
+      </w:r>
+      <w:r>
+        <w:rPr>
+          <w:rFonts w:ascii="Consolas" w:eastAsia="Times New Roman" w:hAnsi="Consolas"/>
+          <w:color w:val="A31515"/>
+          <w:sz w:val="18"/>
+          <w:szCs w:val="18"/>
+        </w:rPr>
+        <w:t>"SoLuongBox"</w:t>
+      </w:r>
+      <w:r>
+        <w:rPr>
+          <w:rFonts w:ascii="Consolas" w:eastAsia="Times New Roman" w:hAnsi="Consolas"/>
+          <w:color w:val="000000"/>
+          <w:sz w:val="18"/>
+          <w:szCs w:val="18"/>
+        </w:rPr>
+        <w:t>: </w:t>
+      </w:r>
+      <w:r>
+        <w:rPr>
+          <w:rFonts w:ascii="Consolas" w:eastAsia="Times New Roman" w:hAnsi="Consolas"/>
+          <w:color w:val="098658"/>
+          <w:sz w:val="18"/>
+          <w:szCs w:val="18"/>
+        </w:rPr>
+        <w:t>0</w:t>
+      </w:r>
+    </w:p>
+    <w:p>
+      <w:pPr>
+        <w:shd w:val="clear" w:color="auto" w:fill="FFFFFE"/>
+        <w:spacing w:after="0" w:line="270" w:lineRule="atLeast"/>
+        <w:rPr>
+          <w:rFonts w:ascii="Consolas" w:eastAsia="Times New Roman" w:hAnsi="Consolas"/>
+          <w:color w:val="000000"/>
+          <w:sz w:val="18"/>
+          <w:szCs w:val="18"/>
+        </w:rPr>
+      </w:pPr>
+      <w:r>
+        <w:rPr>
+          <w:rFonts w:ascii="Consolas" w:eastAsia="Times New Roman" w:hAnsi="Consolas"/>
+          <w:color w:val="000000"/>
+          <w:sz w:val="18"/>
+          <w:szCs w:val="18"/>
+        </w:rPr>
+        <w:t>        }</w:t>
+      </w:r>
+    </w:p>
+    <w:p>
+      <w:pPr>
+        <w:shd w:val="clear" w:color="auto" w:fill="FFFFFE"/>
+        <w:spacing w:after="0" w:line="270" w:lineRule="atLeast"/>
+        <w:rPr>
+          <w:rFonts w:ascii="Consolas" w:eastAsia="Times New Roman" w:hAnsi="Consolas"/>
+          <w:color w:val="000000"/>
+          <w:sz w:val="18"/>
+          <w:szCs w:val="18"/>
+        </w:rPr>
+      </w:pPr>
+      <w:r>
+        <w:rPr>
+          <w:rFonts w:ascii="Consolas" w:eastAsia="Times New Roman" w:hAnsi="Consolas"/>
+          <w:color w:val="000000"/>
+          <w:sz w:val="18"/>
+          <w:szCs w:val="18"/>
+        </w:rPr>
+        <w:t>    ]</w:t>
       </w:r>
     </w:p>
     <w:p>
@@ -576,6 +2133,7 @@
           <w:b/>
           <w:lang w:val="vi-VN"/>
         </w:rPr>
+        <w:lastRenderedPageBreak/>
         <w:t>Output:</w:t>
       </w:r>
     </w:p>
@@ -1080,6 +2638,1333 @@
     </w:p>
     <w:p>
       <w:pPr>
+        <w:autoSpaceDE w:val="0"/>
+        <w:autoSpaceDN w:val="0"/>
+        <w:adjustRightInd w:val="0"/>
+        <w:spacing w:after="0" w:line="240" w:lineRule="auto"/>
+        <w:rPr>
+          <w:rFonts w:ascii="Consolas" w:hAnsi="Consolas" w:cs="Consolas"/>
+          <w:color w:val="000000"/>
+          <w:sz w:val="19"/>
+          <w:szCs w:val="19"/>
+        </w:rPr>
+      </w:pPr>
+      <w:r>
+        <w:rPr>
+          <w:rFonts w:ascii="Consolas" w:hAnsi="Consolas" w:cs="Consolas"/>
+          <w:color w:val="0000FF"/>
+          <w:sz w:val="19"/>
+          <w:szCs w:val="19"/>
+        </w:rPr>
+        <w:t>public</w:t>
+      </w:r>
+      <w:r>
+        <w:rPr>
+          <w:rFonts w:ascii="Consolas" w:hAnsi="Consolas" w:cs="Consolas"/>
+          <w:color w:val="000000"/>
+          <w:sz w:val="19"/>
+          <w:szCs w:val="19"/>
+        </w:rPr>
+        <w:t xml:space="preserve"> </w:t>
+      </w:r>
+      <w:r>
+        <w:rPr>
+          <w:rFonts w:ascii="Consolas" w:hAnsi="Consolas" w:cs="Consolas"/>
+          <w:color w:val="0000FF"/>
+          <w:sz w:val="19"/>
+          <w:szCs w:val="19"/>
+        </w:rPr>
+        <w:t>class</w:t>
+      </w:r>
+      <w:r>
+        <w:rPr>
+          <w:rFonts w:ascii="Consolas" w:hAnsi="Consolas" w:cs="Consolas"/>
+          <w:color w:val="000000"/>
+          <w:sz w:val="19"/>
+          <w:szCs w:val="19"/>
+        </w:rPr>
+        <w:t xml:space="preserve"> </w:t>
+      </w:r>
+      <w:r>
+        <w:rPr>
+          <w:rFonts w:ascii="Consolas" w:hAnsi="Consolas" w:cs="Consolas"/>
+          <w:color w:val="2B91AF"/>
+          <w:sz w:val="19"/>
+          <w:szCs w:val="19"/>
+        </w:rPr>
+        <w:t>NhapKhoDungCuModel</w:t>
+      </w:r>
+    </w:p>
+    <w:p>
+      <w:pPr>
+        <w:autoSpaceDE w:val="0"/>
+        <w:autoSpaceDN w:val="0"/>
+        <w:adjustRightInd w:val="0"/>
+        <w:spacing w:after="0" w:line="240" w:lineRule="auto"/>
+        <w:rPr>
+          <w:rFonts w:ascii="Consolas" w:hAnsi="Consolas" w:cs="Consolas"/>
+          <w:color w:val="000000"/>
+          <w:sz w:val="19"/>
+          <w:szCs w:val="19"/>
+        </w:rPr>
+      </w:pPr>
+      <w:r>
+        <w:rPr>
+          <w:rFonts w:ascii="Consolas" w:hAnsi="Consolas" w:cs="Consolas"/>
+          <w:color w:val="000000"/>
+          <w:sz w:val="19"/>
+          <w:szCs w:val="19"/>
+        </w:rPr>
+        <w:t xml:space="preserve">    {</w:t>
+      </w:r>
+    </w:p>
+    <w:p>
+      <w:pPr>
+        <w:autoSpaceDE w:val="0"/>
+        <w:autoSpaceDN w:val="0"/>
+        <w:adjustRightInd w:val="0"/>
+        <w:spacing w:after="0" w:line="240" w:lineRule="auto"/>
+        <w:rPr>
+          <w:rFonts w:ascii="Consolas" w:hAnsi="Consolas" w:cs="Consolas"/>
+          <w:color w:val="000000"/>
+          <w:sz w:val="19"/>
+          <w:szCs w:val="19"/>
+        </w:rPr>
+      </w:pPr>
+      <w:r>
+        <w:rPr>
+          <w:rFonts w:ascii="Consolas" w:hAnsi="Consolas" w:cs="Consolas"/>
+          <w:color w:val="000000"/>
+          <w:sz w:val="19"/>
+          <w:szCs w:val="19"/>
+        </w:rPr>
+        <w:t xml:space="preserve">        </w:t>
+      </w:r>
+      <w:r>
+        <w:rPr>
+          <w:rFonts w:ascii="Consolas" w:hAnsi="Consolas" w:cs="Consolas"/>
+          <w:color w:val="0000FF"/>
+          <w:sz w:val="19"/>
+          <w:szCs w:val="19"/>
+        </w:rPr>
+        <w:t>public</w:t>
+      </w:r>
+      <w:r>
+        <w:rPr>
+          <w:rFonts w:ascii="Consolas" w:hAnsi="Consolas" w:cs="Consolas"/>
+          <w:color w:val="000000"/>
+          <w:sz w:val="19"/>
+          <w:szCs w:val="19"/>
+        </w:rPr>
+        <w:t xml:space="preserve"> </w:t>
+      </w:r>
+      <w:r>
+        <w:rPr>
+          <w:rFonts w:ascii="Consolas" w:hAnsi="Consolas" w:cs="Consolas"/>
+          <w:color w:val="0000FF"/>
+          <w:sz w:val="19"/>
+          <w:szCs w:val="19"/>
+        </w:rPr>
+        <w:t>int</w:t>
+      </w:r>
+      <w:r>
+        <w:rPr>
+          <w:rFonts w:ascii="Consolas" w:hAnsi="Consolas" w:cs="Consolas"/>
+          <w:color w:val="000000"/>
+          <w:sz w:val="19"/>
+          <w:szCs w:val="19"/>
+        </w:rPr>
+        <w:t xml:space="preserve"> ID { </w:t>
+      </w:r>
+      <w:r>
+        <w:rPr>
+          <w:rFonts w:ascii="Consolas" w:hAnsi="Consolas" w:cs="Consolas"/>
+          <w:color w:val="0000FF"/>
+          <w:sz w:val="19"/>
+          <w:szCs w:val="19"/>
+        </w:rPr>
+        <w:t>get</w:t>
+      </w:r>
+      <w:r>
+        <w:rPr>
+          <w:rFonts w:ascii="Consolas" w:hAnsi="Consolas" w:cs="Consolas"/>
+          <w:color w:val="000000"/>
+          <w:sz w:val="19"/>
+          <w:szCs w:val="19"/>
+        </w:rPr>
+        <w:t xml:space="preserve">; </w:t>
+      </w:r>
+      <w:r>
+        <w:rPr>
+          <w:rFonts w:ascii="Consolas" w:hAnsi="Consolas" w:cs="Consolas"/>
+          <w:color w:val="0000FF"/>
+          <w:sz w:val="19"/>
+          <w:szCs w:val="19"/>
+        </w:rPr>
+        <w:t>set</w:t>
+      </w:r>
+      <w:r>
+        <w:rPr>
+          <w:rFonts w:ascii="Consolas" w:hAnsi="Consolas" w:cs="Consolas"/>
+          <w:color w:val="000000"/>
+          <w:sz w:val="19"/>
+          <w:szCs w:val="19"/>
+        </w:rPr>
+        <w:t>; }</w:t>
+      </w:r>
+    </w:p>
+    <w:p>
+      <w:pPr>
+        <w:autoSpaceDE w:val="0"/>
+        <w:autoSpaceDN w:val="0"/>
+        <w:adjustRightInd w:val="0"/>
+        <w:spacing w:after="0" w:line="240" w:lineRule="auto"/>
+        <w:rPr>
+          <w:rFonts w:ascii="Consolas" w:hAnsi="Consolas" w:cs="Consolas"/>
+          <w:color w:val="000000"/>
+          <w:sz w:val="19"/>
+          <w:szCs w:val="19"/>
+        </w:rPr>
+      </w:pPr>
+      <w:r>
+        <w:rPr>
+          <w:rFonts w:ascii="Consolas" w:hAnsi="Consolas" w:cs="Consolas"/>
+          <w:color w:val="000000"/>
+          <w:sz w:val="19"/>
+          <w:szCs w:val="19"/>
+        </w:rPr>
+        <w:t xml:space="preserve">        </w:t>
+      </w:r>
+      <w:r>
+        <w:rPr>
+          <w:rFonts w:ascii="Consolas" w:hAnsi="Consolas" w:cs="Consolas"/>
+          <w:color w:val="0000FF"/>
+          <w:sz w:val="19"/>
+          <w:szCs w:val="19"/>
+        </w:rPr>
+        <w:t>public</w:t>
+      </w:r>
+      <w:r>
+        <w:rPr>
+          <w:rFonts w:ascii="Consolas" w:hAnsi="Consolas" w:cs="Consolas"/>
+          <w:color w:val="000000"/>
+          <w:sz w:val="19"/>
+          <w:szCs w:val="19"/>
+        </w:rPr>
+        <w:t xml:space="preserve"> </w:t>
+      </w:r>
+      <w:r>
+        <w:rPr>
+          <w:rFonts w:ascii="Consolas" w:hAnsi="Consolas" w:cs="Consolas"/>
+          <w:color w:val="0000FF"/>
+          <w:sz w:val="19"/>
+          <w:szCs w:val="19"/>
+        </w:rPr>
+        <w:t>int</w:t>
+      </w:r>
+      <w:r>
+        <w:rPr>
+          <w:rFonts w:ascii="Consolas" w:hAnsi="Consolas" w:cs="Consolas"/>
+          <w:color w:val="000000"/>
+          <w:sz w:val="19"/>
+          <w:szCs w:val="19"/>
+        </w:rPr>
+        <w:t xml:space="preserve"> PurchaseOrderID { </w:t>
+      </w:r>
+      <w:r>
+        <w:rPr>
+          <w:rFonts w:ascii="Consolas" w:hAnsi="Consolas" w:cs="Consolas"/>
+          <w:color w:val="0000FF"/>
+          <w:sz w:val="19"/>
+          <w:szCs w:val="19"/>
+        </w:rPr>
+        <w:t>get</w:t>
+      </w:r>
+      <w:r>
+        <w:rPr>
+          <w:rFonts w:ascii="Consolas" w:hAnsi="Consolas" w:cs="Consolas"/>
+          <w:color w:val="000000"/>
+          <w:sz w:val="19"/>
+          <w:szCs w:val="19"/>
+        </w:rPr>
+        <w:t xml:space="preserve">; </w:t>
+      </w:r>
+      <w:r>
+        <w:rPr>
+          <w:rFonts w:ascii="Consolas" w:hAnsi="Consolas" w:cs="Consolas"/>
+          <w:color w:val="0000FF"/>
+          <w:sz w:val="19"/>
+          <w:szCs w:val="19"/>
+        </w:rPr>
+        <w:t>set</w:t>
+      </w:r>
+      <w:r>
+        <w:rPr>
+          <w:rFonts w:ascii="Consolas" w:hAnsi="Consolas" w:cs="Consolas"/>
+          <w:color w:val="000000"/>
+          <w:sz w:val="19"/>
+          <w:szCs w:val="19"/>
+        </w:rPr>
+        <w:t>; }</w:t>
+      </w:r>
+    </w:p>
+    <w:p>
+      <w:pPr>
+        <w:autoSpaceDE w:val="0"/>
+        <w:autoSpaceDN w:val="0"/>
+        <w:adjustRightInd w:val="0"/>
+        <w:spacing w:after="0" w:line="240" w:lineRule="auto"/>
+        <w:rPr>
+          <w:rFonts w:ascii="Consolas" w:hAnsi="Consolas" w:cs="Consolas"/>
+          <w:color w:val="000000"/>
+          <w:sz w:val="19"/>
+          <w:szCs w:val="19"/>
+        </w:rPr>
+      </w:pPr>
+      <w:r>
+        <w:rPr>
+          <w:rFonts w:ascii="Consolas" w:hAnsi="Consolas" w:cs="Consolas"/>
+          <w:color w:val="000000"/>
+          <w:sz w:val="19"/>
+          <w:szCs w:val="19"/>
+        </w:rPr>
+        <w:t xml:space="preserve">        </w:t>
+      </w:r>
+      <w:r>
+        <w:rPr>
+          <w:rFonts w:ascii="Consolas" w:hAnsi="Consolas" w:cs="Consolas"/>
+          <w:color w:val="0000FF"/>
+          <w:sz w:val="19"/>
+          <w:szCs w:val="19"/>
+        </w:rPr>
+        <w:t>public</w:t>
+      </w:r>
+      <w:r>
+        <w:rPr>
+          <w:rFonts w:ascii="Consolas" w:hAnsi="Consolas" w:cs="Consolas"/>
+          <w:color w:val="000000"/>
+          <w:sz w:val="19"/>
+          <w:szCs w:val="19"/>
+        </w:rPr>
+        <w:t xml:space="preserve"> </w:t>
+      </w:r>
+      <w:r>
+        <w:rPr>
+          <w:rFonts w:ascii="Consolas" w:hAnsi="Consolas" w:cs="Consolas"/>
+          <w:color w:val="0000FF"/>
+          <w:sz w:val="19"/>
+          <w:szCs w:val="19"/>
+        </w:rPr>
+        <w:t>string</w:t>
+      </w:r>
+      <w:r>
+        <w:rPr>
+          <w:rFonts w:ascii="Consolas" w:hAnsi="Consolas" w:cs="Consolas"/>
+          <w:color w:val="000000"/>
+          <w:sz w:val="19"/>
+          <w:szCs w:val="19"/>
+        </w:rPr>
+        <w:t xml:space="preserve"> PurchaseOrderNo { </w:t>
+      </w:r>
+      <w:r>
+        <w:rPr>
+          <w:rFonts w:ascii="Consolas" w:hAnsi="Consolas" w:cs="Consolas"/>
+          <w:color w:val="0000FF"/>
+          <w:sz w:val="19"/>
+          <w:szCs w:val="19"/>
+        </w:rPr>
+        <w:t>get</w:t>
+      </w:r>
+      <w:r>
+        <w:rPr>
+          <w:rFonts w:ascii="Consolas" w:hAnsi="Consolas" w:cs="Consolas"/>
+          <w:color w:val="000000"/>
+          <w:sz w:val="19"/>
+          <w:szCs w:val="19"/>
+        </w:rPr>
+        <w:t xml:space="preserve">; </w:t>
+      </w:r>
+      <w:r>
+        <w:rPr>
+          <w:rFonts w:ascii="Consolas" w:hAnsi="Consolas" w:cs="Consolas"/>
+          <w:color w:val="0000FF"/>
+          <w:sz w:val="19"/>
+          <w:szCs w:val="19"/>
+        </w:rPr>
+        <w:t>set</w:t>
+      </w:r>
+      <w:r>
+        <w:rPr>
+          <w:rFonts w:ascii="Consolas" w:hAnsi="Consolas" w:cs="Consolas"/>
+          <w:color w:val="000000"/>
+          <w:sz w:val="19"/>
+          <w:szCs w:val="19"/>
+        </w:rPr>
+        <w:t>; }</w:t>
+      </w:r>
+    </w:p>
+    <w:p>
+      <w:pPr>
+        <w:autoSpaceDE w:val="0"/>
+        <w:autoSpaceDN w:val="0"/>
+        <w:adjustRightInd w:val="0"/>
+        <w:spacing w:after="0" w:line="240" w:lineRule="auto"/>
+        <w:rPr>
+          <w:rFonts w:ascii="Consolas" w:hAnsi="Consolas" w:cs="Consolas"/>
+          <w:color w:val="000000"/>
+          <w:sz w:val="19"/>
+          <w:szCs w:val="19"/>
+        </w:rPr>
+      </w:pPr>
+      <w:r>
+        <w:rPr>
+          <w:rFonts w:ascii="Consolas" w:hAnsi="Consolas" w:cs="Consolas"/>
+          <w:color w:val="000000"/>
+          <w:sz w:val="19"/>
+          <w:szCs w:val="19"/>
+        </w:rPr>
+        <w:t xml:space="preserve">        </w:t>
+      </w:r>
+      <w:r>
+        <w:rPr>
+          <w:rFonts w:ascii="Consolas" w:hAnsi="Consolas" w:cs="Consolas"/>
+          <w:color w:val="0000FF"/>
+          <w:sz w:val="19"/>
+          <w:szCs w:val="19"/>
+        </w:rPr>
+        <w:t>public</w:t>
+      </w:r>
+      <w:r>
+        <w:rPr>
+          <w:rFonts w:ascii="Consolas" w:hAnsi="Consolas" w:cs="Consolas"/>
+          <w:color w:val="000000"/>
+          <w:sz w:val="19"/>
+          <w:szCs w:val="19"/>
+        </w:rPr>
+        <w:t xml:space="preserve"> Nullable&lt;System.DateTime&gt; PurchaseOrderDate { </w:t>
+      </w:r>
+      <w:r>
+        <w:rPr>
+          <w:rFonts w:ascii="Consolas" w:hAnsi="Consolas" w:cs="Consolas"/>
+          <w:color w:val="0000FF"/>
+          <w:sz w:val="19"/>
+          <w:szCs w:val="19"/>
+        </w:rPr>
+        <w:t>get</w:t>
+      </w:r>
+      <w:r>
+        <w:rPr>
+          <w:rFonts w:ascii="Consolas" w:hAnsi="Consolas" w:cs="Consolas"/>
+          <w:color w:val="000000"/>
+          <w:sz w:val="19"/>
+          <w:szCs w:val="19"/>
+        </w:rPr>
+        <w:t xml:space="preserve">; </w:t>
+      </w:r>
+      <w:r>
+        <w:rPr>
+          <w:rFonts w:ascii="Consolas" w:hAnsi="Consolas" w:cs="Consolas"/>
+          <w:color w:val="0000FF"/>
+          <w:sz w:val="19"/>
+          <w:szCs w:val="19"/>
+        </w:rPr>
+        <w:t>set</w:t>
+      </w:r>
+      <w:r>
+        <w:rPr>
+          <w:rFonts w:ascii="Consolas" w:hAnsi="Consolas" w:cs="Consolas"/>
+          <w:color w:val="000000"/>
+          <w:sz w:val="19"/>
+          <w:szCs w:val="19"/>
+        </w:rPr>
+        <w:t>; }</w:t>
+      </w:r>
+    </w:p>
+    <w:p>
+      <w:pPr>
+        <w:autoSpaceDE w:val="0"/>
+        <w:autoSpaceDN w:val="0"/>
+        <w:adjustRightInd w:val="0"/>
+        <w:spacing w:after="0" w:line="240" w:lineRule="auto"/>
+        <w:rPr>
+          <w:rFonts w:ascii="Consolas" w:hAnsi="Consolas" w:cs="Consolas"/>
+          <w:color w:val="000000"/>
+          <w:sz w:val="19"/>
+          <w:szCs w:val="19"/>
+        </w:rPr>
+      </w:pPr>
+      <w:r>
+        <w:rPr>
+          <w:rFonts w:ascii="Consolas" w:hAnsi="Consolas" w:cs="Consolas"/>
+          <w:color w:val="000000"/>
+          <w:sz w:val="19"/>
+          <w:szCs w:val="19"/>
+        </w:rPr>
+        <w:t xml:space="preserve">        </w:t>
+      </w:r>
+      <w:r>
+        <w:rPr>
+          <w:rFonts w:ascii="Consolas" w:hAnsi="Consolas" w:cs="Consolas"/>
+          <w:color w:val="0000FF"/>
+          <w:sz w:val="19"/>
+          <w:szCs w:val="19"/>
+        </w:rPr>
+        <w:t>public</w:t>
+      </w:r>
+      <w:r>
+        <w:rPr>
+          <w:rFonts w:ascii="Consolas" w:hAnsi="Consolas" w:cs="Consolas"/>
+          <w:color w:val="000000"/>
+          <w:sz w:val="19"/>
+          <w:szCs w:val="19"/>
+        </w:rPr>
+        <w:t xml:space="preserve"> </w:t>
+      </w:r>
+      <w:r>
+        <w:rPr>
+          <w:rFonts w:ascii="Consolas" w:hAnsi="Consolas" w:cs="Consolas"/>
+          <w:color w:val="0000FF"/>
+          <w:sz w:val="19"/>
+          <w:szCs w:val="19"/>
+        </w:rPr>
+        <w:t>string</w:t>
+      </w:r>
+      <w:r>
+        <w:rPr>
+          <w:rFonts w:ascii="Consolas" w:hAnsi="Consolas" w:cs="Consolas"/>
+          <w:color w:val="000000"/>
+          <w:sz w:val="19"/>
+          <w:szCs w:val="19"/>
+        </w:rPr>
+        <w:t xml:space="preserve"> ItemCode { </w:t>
+      </w:r>
+      <w:r>
+        <w:rPr>
+          <w:rFonts w:ascii="Consolas" w:hAnsi="Consolas" w:cs="Consolas"/>
+          <w:color w:val="0000FF"/>
+          <w:sz w:val="19"/>
+          <w:szCs w:val="19"/>
+        </w:rPr>
+        <w:t>get</w:t>
+      </w:r>
+      <w:r>
+        <w:rPr>
+          <w:rFonts w:ascii="Consolas" w:hAnsi="Consolas" w:cs="Consolas"/>
+          <w:color w:val="000000"/>
+          <w:sz w:val="19"/>
+          <w:szCs w:val="19"/>
+        </w:rPr>
+        <w:t xml:space="preserve">; </w:t>
+      </w:r>
+      <w:r>
+        <w:rPr>
+          <w:rFonts w:ascii="Consolas" w:hAnsi="Consolas" w:cs="Consolas"/>
+          <w:color w:val="0000FF"/>
+          <w:sz w:val="19"/>
+          <w:szCs w:val="19"/>
+        </w:rPr>
+        <w:t>set</w:t>
+      </w:r>
+      <w:r>
+        <w:rPr>
+          <w:rFonts w:ascii="Consolas" w:hAnsi="Consolas" w:cs="Consolas"/>
+          <w:color w:val="000000"/>
+          <w:sz w:val="19"/>
+          <w:szCs w:val="19"/>
+        </w:rPr>
+        <w:t>; }</w:t>
+      </w:r>
+    </w:p>
+    <w:p>
+      <w:pPr>
+        <w:autoSpaceDE w:val="0"/>
+        <w:autoSpaceDN w:val="0"/>
+        <w:adjustRightInd w:val="0"/>
+        <w:spacing w:after="0" w:line="240" w:lineRule="auto"/>
+        <w:rPr>
+          <w:rFonts w:ascii="Consolas" w:hAnsi="Consolas" w:cs="Consolas"/>
+          <w:color w:val="000000"/>
+          <w:sz w:val="19"/>
+          <w:szCs w:val="19"/>
+        </w:rPr>
+      </w:pPr>
+      <w:r>
+        <w:rPr>
+          <w:rFonts w:ascii="Consolas" w:hAnsi="Consolas" w:cs="Consolas"/>
+          <w:color w:val="000000"/>
+          <w:sz w:val="19"/>
+          <w:szCs w:val="19"/>
+        </w:rPr>
+        <w:t xml:space="preserve">        </w:t>
+      </w:r>
+      <w:r>
+        <w:rPr>
+          <w:rFonts w:ascii="Consolas" w:hAnsi="Consolas" w:cs="Consolas"/>
+          <w:color w:val="0000FF"/>
+          <w:sz w:val="19"/>
+          <w:szCs w:val="19"/>
+        </w:rPr>
+        <w:t>public</w:t>
+      </w:r>
+      <w:r>
+        <w:rPr>
+          <w:rFonts w:ascii="Consolas" w:hAnsi="Consolas" w:cs="Consolas"/>
+          <w:color w:val="000000"/>
+          <w:sz w:val="19"/>
+          <w:szCs w:val="19"/>
+        </w:rPr>
+        <w:t xml:space="preserve"> </w:t>
+      </w:r>
+      <w:r>
+        <w:rPr>
+          <w:rFonts w:ascii="Consolas" w:hAnsi="Consolas" w:cs="Consolas"/>
+          <w:color w:val="0000FF"/>
+          <w:sz w:val="19"/>
+          <w:szCs w:val="19"/>
+        </w:rPr>
+        <w:t>string</w:t>
+      </w:r>
+      <w:r>
+        <w:rPr>
+          <w:rFonts w:ascii="Consolas" w:hAnsi="Consolas" w:cs="Consolas"/>
+          <w:color w:val="000000"/>
+          <w:sz w:val="19"/>
+          <w:szCs w:val="19"/>
+        </w:rPr>
+        <w:t xml:space="preserve"> ItemName { </w:t>
+      </w:r>
+      <w:r>
+        <w:rPr>
+          <w:rFonts w:ascii="Consolas" w:hAnsi="Consolas" w:cs="Consolas"/>
+          <w:color w:val="0000FF"/>
+          <w:sz w:val="19"/>
+          <w:szCs w:val="19"/>
+        </w:rPr>
+        <w:t>get</w:t>
+      </w:r>
+      <w:r>
+        <w:rPr>
+          <w:rFonts w:ascii="Consolas" w:hAnsi="Consolas" w:cs="Consolas"/>
+          <w:color w:val="000000"/>
+          <w:sz w:val="19"/>
+          <w:szCs w:val="19"/>
+        </w:rPr>
+        <w:t xml:space="preserve">; </w:t>
+      </w:r>
+      <w:r>
+        <w:rPr>
+          <w:rFonts w:ascii="Consolas" w:hAnsi="Consolas" w:cs="Consolas"/>
+          <w:color w:val="0000FF"/>
+          <w:sz w:val="19"/>
+          <w:szCs w:val="19"/>
+        </w:rPr>
+        <w:t>set</w:t>
+      </w:r>
+      <w:r>
+        <w:rPr>
+          <w:rFonts w:ascii="Consolas" w:hAnsi="Consolas" w:cs="Consolas"/>
+          <w:color w:val="000000"/>
+          <w:sz w:val="19"/>
+          <w:szCs w:val="19"/>
+        </w:rPr>
+        <w:t>; }</w:t>
+      </w:r>
+    </w:p>
+    <w:p>
+      <w:pPr>
+        <w:autoSpaceDE w:val="0"/>
+        <w:autoSpaceDN w:val="0"/>
+        <w:adjustRightInd w:val="0"/>
+        <w:spacing w:after="0" w:line="240" w:lineRule="auto"/>
+        <w:rPr>
+          <w:rFonts w:ascii="Consolas" w:hAnsi="Consolas" w:cs="Consolas"/>
+          <w:color w:val="000000"/>
+          <w:sz w:val="19"/>
+          <w:szCs w:val="19"/>
+        </w:rPr>
+      </w:pPr>
+      <w:r>
+        <w:rPr>
+          <w:rFonts w:ascii="Consolas" w:hAnsi="Consolas" w:cs="Consolas"/>
+          <w:color w:val="000000"/>
+          <w:sz w:val="19"/>
+          <w:szCs w:val="19"/>
+        </w:rPr>
+        <w:t xml:space="preserve">        </w:t>
+      </w:r>
+      <w:r>
+        <w:rPr>
+          <w:rFonts w:ascii="Consolas" w:hAnsi="Consolas" w:cs="Consolas"/>
+          <w:color w:val="0000FF"/>
+          <w:sz w:val="19"/>
+          <w:szCs w:val="19"/>
+        </w:rPr>
+        <w:t>public</w:t>
+      </w:r>
+      <w:r>
+        <w:rPr>
+          <w:rFonts w:ascii="Consolas" w:hAnsi="Consolas" w:cs="Consolas"/>
+          <w:color w:val="000000"/>
+          <w:sz w:val="19"/>
+          <w:szCs w:val="19"/>
+        </w:rPr>
+        <w:t xml:space="preserve"> </w:t>
+      </w:r>
+      <w:r>
+        <w:rPr>
+          <w:rFonts w:ascii="Consolas" w:hAnsi="Consolas" w:cs="Consolas"/>
+          <w:color w:val="0000FF"/>
+          <w:sz w:val="19"/>
+          <w:szCs w:val="19"/>
+        </w:rPr>
+        <w:t>string</w:t>
+      </w:r>
+      <w:r>
+        <w:rPr>
+          <w:rFonts w:ascii="Consolas" w:hAnsi="Consolas" w:cs="Consolas"/>
+          <w:color w:val="000000"/>
+          <w:sz w:val="19"/>
+          <w:szCs w:val="19"/>
+        </w:rPr>
+        <w:t xml:space="preserve"> ItemType { </w:t>
+      </w:r>
+      <w:r>
+        <w:rPr>
+          <w:rFonts w:ascii="Consolas" w:hAnsi="Consolas" w:cs="Consolas"/>
+          <w:color w:val="0000FF"/>
+          <w:sz w:val="19"/>
+          <w:szCs w:val="19"/>
+        </w:rPr>
+        <w:t>get</w:t>
+      </w:r>
+      <w:r>
+        <w:rPr>
+          <w:rFonts w:ascii="Consolas" w:hAnsi="Consolas" w:cs="Consolas"/>
+          <w:color w:val="000000"/>
+          <w:sz w:val="19"/>
+          <w:szCs w:val="19"/>
+        </w:rPr>
+        <w:t xml:space="preserve">; </w:t>
+      </w:r>
+      <w:r>
+        <w:rPr>
+          <w:rFonts w:ascii="Consolas" w:hAnsi="Consolas" w:cs="Consolas"/>
+          <w:color w:val="0000FF"/>
+          <w:sz w:val="19"/>
+          <w:szCs w:val="19"/>
+        </w:rPr>
+        <w:t>set</w:t>
+      </w:r>
+      <w:r>
+        <w:rPr>
+          <w:rFonts w:ascii="Consolas" w:hAnsi="Consolas" w:cs="Consolas"/>
+          <w:color w:val="000000"/>
+          <w:sz w:val="19"/>
+          <w:szCs w:val="19"/>
+        </w:rPr>
+        <w:t>; }</w:t>
+      </w:r>
+    </w:p>
+    <w:p>
+      <w:pPr>
+        <w:autoSpaceDE w:val="0"/>
+        <w:autoSpaceDN w:val="0"/>
+        <w:adjustRightInd w:val="0"/>
+        <w:spacing w:after="0" w:line="240" w:lineRule="auto"/>
+        <w:rPr>
+          <w:rFonts w:ascii="Consolas" w:hAnsi="Consolas" w:cs="Consolas"/>
+          <w:color w:val="000000"/>
+          <w:sz w:val="19"/>
+          <w:szCs w:val="19"/>
+        </w:rPr>
+      </w:pPr>
+      <w:r>
+        <w:rPr>
+          <w:rFonts w:ascii="Consolas" w:hAnsi="Consolas" w:cs="Consolas"/>
+          <w:color w:val="000000"/>
+          <w:sz w:val="19"/>
+          <w:szCs w:val="19"/>
+        </w:rPr>
+        <w:t xml:space="preserve">        </w:t>
+      </w:r>
+      <w:r>
+        <w:rPr>
+          <w:rFonts w:ascii="Consolas" w:hAnsi="Consolas" w:cs="Consolas"/>
+          <w:color w:val="0000FF"/>
+          <w:sz w:val="19"/>
+          <w:szCs w:val="19"/>
+        </w:rPr>
+        <w:t>public</w:t>
+      </w:r>
+      <w:r>
+        <w:rPr>
+          <w:rFonts w:ascii="Consolas" w:hAnsi="Consolas" w:cs="Consolas"/>
+          <w:color w:val="000000"/>
+          <w:sz w:val="19"/>
+          <w:szCs w:val="19"/>
+        </w:rPr>
+        <w:t xml:space="preserve"> </w:t>
+      </w:r>
+      <w:r>
+        <w:rPr>
+          <w:rFonts w:ascii="Consolas" w:hAnsi="Consolas" w:cs="Consolas"/>
+          <w:color w:val="0000FF"/>
+          <w:sz w:val="19"/>
+          <w:szCs w:val="19"/>
+        </w:rPr>
+        <w:t>decimal</w:t>
+      </w:r>
+      <w:r>
+        <w:rPr>
+          <w:rFonts w:ascii="Consolas" w:hAnsi="Consolas" w:cs="Consolas"/>
+          <w:color w:val="000000"/>
+          <w:sz w:val="19"/>
+          <w:szCs w:val="19"/>
+        </w:rPr>
+        <w:t xml:space="preserve"> Quantity { </w:t>
+      </w:r>
+      <w:r>
+        <w:rPr>
+          <w:rFonts w:ascii="Consolas" w:hAnsi="Consolas" w:cs="Consolas"/>
+          <w:color w:val="0000FF"/>
+          <w:sz w:val="19"/>
+          <w:szCs w:val="19"/>
+        </w:rPr>
+        <w:t>get</w:t>
+      </w:r>
+      <w:r>
+        <w:rPr>
+          <w:rFonts w:ascii="Consolas" w:hAnsi="Consolas" w:cs="Consolas"/>
+          <w:color w:val="000000"/>
+          <w:sz w:val="19"/>
+          <w:szCs w:val="19"/>
+        </w:rPr>
+        <w:t xml:space="preserve">; </w:t>
+      </w:r>
+      <w:r>
+        <w:rPr>
+          <w:rFonts w:ascii="Consolas" w:hAnsi="Consolas" w:cs="Consolas"/>
+          <w:color w:val="0000FF"/>
+          <w:sz w:val="19"/>
+          <w:szCs w:val="19"/>
+        </w:rPr>
+        <w:t>set</w:t>
+      </w:r>
+      <w:r>
+        <w:rPr>
+          <w:rFonts w:ascii="Consolas" w:hAnsi="Consolas" w:cs="Consolas"/>
+          <w:color w:val="000000"/>
+          <w:sz w:val="19"/>
+          <w:szCs w:val="19"/>
+        </w:rPr>
+        <w:t>; }</w:t>
+      </w:r>
+    </w:p>
+    <w:p>
+      <w:pPr>
+        <w:autoSpaceDE w:val="0"/>
+        <w:autoSpaceDN w:val="0"/>
+        <w:adjustRightInd w:val="0"/>
+        <w:spacing w:after="0" w:line="240" w:lineRule="auto"/>
+        <w:rPr>
+          <w:rFonts w:ascii="Consolas" w:hAnsi="Consolas" w:cs="Consolas"/>
+          <w:color w:val="000000"/>
+          <w:sz w:val="19"/>
+          <w:szCs w:val="19"/>
+        </w:rPr>
+      </w:pPr>
+      <w:r>
+        <w:rPr>
+          <w:rFonts w:ascii="Consolas" w:hAnsi="Consolas" w:cs="Consolas"/>
+          <w:color w:val="000000"/>
+          <w:sz w:val="19"/>
+          <w:szCs w:val="19"/>
+        </w:rPr>
+        <w:t xml:space="preserve">        </w:t>
+      </w:r>
+      <w:r>
+        <w:rPr>
+          <w:rFonts w:ascii="Consolas" w:hAnsi="Consolas" w:cs="Consolas"/>
+          <w:color w:val="0000FF"/>
+          <w:sz w:val="19"/>
+          <w:szCs w:val="19"/>
+        </w:rPr>
+        <w:t>public</w:t>
+      </w:r>
+      <w:r>
+        <w:rPr>
+          <w:rFonts w:ascii="Consolas" w:hAnsi="Consolas" w:cs="Consolas"/>
+          <w:color w:val="000000"/>
+          <w:sz w:val="19"/>
+          <w:szCs w:val="19"/>
+        </w:rPr>
+        <w:t xml:space="preserve"> </w:t>
+      </w:r>
+      <w:r>
+        <w:rPr>
+          <w:rFonts w:ascii="Consolas" w:hAnsi="Consolas" w:cs="Consolas"/>
+          <w:color w:val="0000FF"/>
+          <w:sz w:val="19"/>
+          <w:szCs w:val="19"/>
+        </w:rPr>
+        <w:t>string</w:t>
+      </w:r>
+      <w:r>
+        <w:rPr>
+          <w:rFonts w:ascii="Consolas" w:hAnsi="Consolas" w:cs="Consolas"/>
+          <w:color w:val="000000"/>
+          <w:sz w:val="19"/>
+          <w:szCs w:val="19"/>
+        </w:rPr>
+        <w:t xml:space="preserve"> Unit { </w:t>
+      </w:r>
+      <w:r>
+        <w:rPr>
+          <w:rFonts w:ascii="Consolas" w:hAnsi="Consolas" w:cs="Consolas"/>
+          <w:color w:val="0000FF"/>
+          <w:sz w:val="19"/>
+          <w:szCs w:val="19"/>
+        </w:rPr>
+        <w:t>get</w:t>
+      </w:r>
+      <w:r>
+        <w:rPr>
+          <w:rFonts w:ascii="Consolas" w:hAnsi="Consolas" w:cs="Consolas"/>
+          <w:color w:val="000000"/>
+          <w:sz w:val="19"/>
+          <w:szCs w:val="19"/>
+        </w:rPr>
+        <w:t xml:space="preserve">; </w:t>
+      </w:r>
+      <w:r>
+        <w:rPr>
+          <w:rFonts w:ascii="Consolas" w:hAnsi="Consolas" w:cs="Consolas"/>
+          <w:color w:val="0000FF"/>
+          <w:sz w:val="19"/>
+          <w:szCs w:val="19"/>
+        </w:rPr>
+        <w:t>set</w:t>
+      </w:r>
+      <w:r>
+        <w:rPr>
+          <w:rFonts w:ascii="Consolas" w:hAnsi="Consolas" w:cs="Consolas"/>
+          <w:color w:val="000000"/>
+          <w:sz w:val="19"/>
+          <w:szCs w:val="19"/>
+        </w:rPr>
+        <w:t>; }</w:t>
+      </w:r>
+    </w:p>
+    <w:p>
+      <w:pPr>
+        <w:autoSpaceDE w:val="0"/>
+        <w:autoSpaceDN w:val="0"/>
+        <w:adjustRightInd w:val="0"/>
+        <w:spacing w:after="0" w:line="240" w:lineRule="auto"/>
+        <w:rPr>
+          <w:rFonts w:ascii="Consolas" w:hAnsi="Consolas" w:cs="Consolas"/>
+          <w:color w:val="000000"/>
+          <w:sz w:val="19"/>
+          <w:szCs w:val="19"/>
+        </w:rPr>
+      </w:pPr>
+      <w:r>
+        <w:rPr>
+          <w:rFonts w:ascii="Consolas" w:hAnsi="Consolas" w:cs="Consolas"/>
+          <w:color w:val="000000"/>
+          <w:sz w:val="19"/>
+          <w:szCs w:val="19"/>
+        </w:rPr>
+        <w:t xml:space="preserve">        </w:t>
+      </w:r>
+      <w:r>
+        <w:rPr>
+          <w:rFonts w:ascii="Consolas" w:hAnsi="Consolas" w:cs="Consolas"/>
+          <w:color w:val="0000FF"/>
+          <w:sz w:val="19"/>
+          <w:szCs w:val="19"/>
+        </w:rPr>
+        <w:t>public</w:t>
+      </w:r>
+      <w:r>
+        <w:rPr>
+          <w:rFonts w:ascii="Consolas" w:hAnsi="Consolas" w:cs="Consolas"/>
+          <w:color w:val="000000"/>
+          <w:sz w:val="19"/>
+          <w:szCs w:val="19"/>
+        </w:rPr>
+        <w:t xml:space="preserve"> </w:t>
+      </w:r>
+      <w:r>
+        <w:rPr>
+          <w:rFonts w:ascii="Consolas" w:hAnsi="Consolas" w:cs="Consolas"/>
+          <w:color w:val="0000FF"/>
+          <w:sz w:val="19"/>
+          <w:szCs w:val="19"/>
+        </w:rPr>
+        <w:t>string</w:t>
+      </w:r>
+      <w:r>
+        <w:rPr>
+          <w:rFonts w:ascii="Consolas" w:hAnsi="Consolas" w:cs="Consolas"/>
+          <w:color w:val="000000"/>
+          <w:sz w:val="19"/>
+          <w:szCs w:val="19"/>
+        </w:rPr>
+        <w:t xml:space="preserve"> InputStatus { </w:t>
+      </w:r>
+      <w:r>
+        <w:rPr>
+          <w:rFonts w:ascii="Consolas" w:hAnsi="Consolas" w:cs="Consolas"/>
+          <w:color w:val="0000FF"/>
+          <w:sz w:val="19"/>
+          <w:szCs w:val="19"/>
+        </w:rPr>
+        <w:t>get</w:t>
+      </w:r>
+      <w:r>
+        <w:rPr>
+          <w:rFonts w:ascii="Consolas" w:hAnsi="Consolas" w:cs="Consolas"/>
+          <w:color w:val="000000"/>
+          <w:sz w:val="19"/>
+          <w:szCs w:val="19"/>
+        </w:rPr>
+        <w:t xml:space="preserve">; </w:t>
+      </w:r>
+      <w:r>
+        <w:rPr>
+          <w:rFonts w:ascii="Consolas" w:hAnsi="Consolas" w:cs="Consolas"/>
+          <w:color w:val="0000FF"/>
+          <w:sz w:val="19"/>
+          <w:szCs w:val="19"/>
+        </w:rPr>
+        <w:t>set</w:t>
+      </w:r>
+      <w:r>
+        <w:rPr>
+          <w:rFonts w:ascii="Consolas" w:hAnsi="Consolas" w:cs="Consolas"/>
+          <w:color w:val="000000"/>
+          <w:sz w:val="19"/>
+          <w:szCs w:val="19"/>
+        </w:rPr>
+        <w:t>; }</w:t>
+      </w:r>
+    </w:p>
+    <w:p>
+      <w:pPr>
+        <w:autoSpaceDE w:val="0"/>
+        <w:autoSpaceDN w:val="0"/>
+        <w:adjustRightInd w:val="0"/>
+        <w:spacing w:after="0" w:line="240" w:lineRule="auto"/>
+        <w:rPr>
+          <w:rFonts w:ascii="Consolas" w:hAnsi="Consolas" w:cs="Consolas"/>
+          <w:color w:val="000000"/>
+          <w:sz w:val="19"/>
+          <w:szCs w:val="19"/>
+        </w:rPr>
+      </w:pPr>
+      <w:r>
+        <w:rPr>
+          <w:rFonts w:ascii="Consolas" w:hAnsi="Consolas" w:cs="Consolas"/>
+          <w:color w:val="000000"/>
+          <w:sz w:val="19"/>
+          <w:szCs w:val="19"/>
+        </w:rPr>
+        <w:t xml:space="preserve">        </w:t>
+      </w:r>
+      <w:r>
+        <w:rPr>
+          <w:rFonts w:ascii="Consolas" w:hAnsi="Consolas" w:cs="Consolas"/>
+          <w:color w:val="0000FF"/>
+          <w:sz w:val="19"/>
+          <w:szCs w:val="19"/>
+        </w:rPr>
+        <w:t>public</w:t>
+      </w:r>
+      <w:r>
+        <w:rPr>
+          <w:rFonts w:ascii="Consolas" w:hAnsi="Consolas" w:cs="Consolas"/>
+          <w:color w:val="000000"/>
+          <w:sz w:val="19"/>
+          <w:szCs w:val="19"/>
+        </w:rPr>
+        <w:t xml:space="preserve"> </w:t>
+      </w:r>
+      <w:r>
+        <w:rPr>
+          <w:rFonts w:ascii="Consolas" w:hAnsi="Consolas" w:cs="Consolas"/>
+          <w:color w:val="0000FF"/>
+          <w:sz w:val="19"/>
+          <w:szCs w:val="19"/>
+        </w:rPr>
+        <w:t>string</w:t>
+      </w:r>
+      <w:r>
+        <w:rPr>
+          <w:rFonts w:ascii="Consolas" w:hAnsi="Consolas" w:cs="Consolas"/>
+          <w:color w:val="000000"/>
+          <w:sz w:val="19"/>
+          <w:szCs w:val="19"/>
+        </w:rPr>
+        <w:t xml:space="preserve"> RecordStatus { </w:t>
+      </w:r>
+      <w:r>
+        <w:rPr>
+          <w:rFonts w:ascii="Consolas" w:hAnsi="Consolas" w:cs="Consolas"/>
+          <w:color w:val="0000FF"/>
+          <w:sz w:val="19"/>
+          <w:szCs w:val="19"/>
+        </w:rPr>
+        <w:t>get</w:t>
+      </w:r>
+      <w:r>
+        <w:rPr>
+          <w:rFonts w:ascii="Consolas" w:hAnsi="Consolas" w:cs="Consolas"/>
+          <w:color w:val="000000"/>
+          <w:sz w:val="19"/>
+          <w:szCs w:val="19"/>
+        </w:rPr>
+        <w:t xml:space="preserve">; </w:t>
+      </w:r>
+      <w:r>
+        <w:rPr>
+          <w:rFonts w:ascii="Consolas" w:hAnsi="Consolas" w:cs="Consolas"/>
+          <w:color w:val="0000FF"/>
+          <w:sz w:val="19"/>
+          <w:szCs w:val="19"/>
+        </w:rPr>
+        <w:t>set</w:t>
+      </w:r>
+      <w:r>
+        <w:rPr>
+          <w:rFonts w:ascii="Consolas" w:hAnsi="Consolas" w:cs="Consolas"/>
+          <w:color w:val="000000"/>
+          <w:sz w:val="19"/>
+          <w:szCs w:val="19"/>
+        </w:rPr>
+        <w:t>; }</w:t>
+      </w:r>
+    </w:p>
+    <w:p>
+      <w:pPr>
+        <w:autoSpaceDE w:val="0"/>
+        <w:autoSpaceDN w:val="0"/>
+        <w:adjustRightInd w:val="0"/>
+        <w:spacing w:after="0" w:line="240" w:lineRule="auto"/>
+        <w:rPr>
+          <w:rFonts w:ascii="Consolas" w:hAnsi="Consolas" w:cs="Consolas"/>
+          <w:color w:val="000000"/>
+          <w:sz w:val="19"/>
+          <w:szCs w:val="19"/>
+        </w:rPr>
+      </w:pPr>
+      <w:r>
+        <w:rPr>
+          <w:rFonts w:ascii="Consolas" w:hAnsi="Consolas" w:cs="Consolas"/>
+          <w:color w:val="000000"/>
+          <w:sz w:val="19"/>
+          <w:szCs w:val="19"/>
+        </w:rPr>
+        <w:t xml:space="preserve">        </w:t>
+      </w:r>
+      <w:r>
+        <w:rPr>
+          <w:rFonts w:ascii="Consolas" w:hAnsi="Consolas" w:cs="Consolas"/>
+          <w:color w:val="0000FF"/>
+          <w:sz w:val="19"/>
+          <w:szCs w:val="19"/>
+        </w:rPr>
+        <w:t>public</w:t>
+      </w:r>
+      <w:r>
+        <w:rPr>
+          <w:rFonts w:ascii="Consolas" w:hAnsi="Consolas" w:cs="Consolas"/>
+          <w:color w:val="000000"/>
+          <w:sz w:val="19"/>
+          <w:szCs w:val="19"/>
+        </w:rPr>
+        <w:t xml:space="preserve"> </w:t>
+      </w:r>
+      <w:r>
+        <w:rPr>
+          <w:rFonts w:ascii="Consolas" w:hAnsi="Consolas" w:cs="Consolas"/>
+          <w:color w:val="0000FF"/>
+          <w:sz w:val="19"/>
+          <w:szCs w:val="19"/>
+        </w:rPr>
+        <w:t>decimal</w:t>
+      </w:r>
+      <w:r>
+        <w:rPr>
+          <w:rFonts w:ascii="Consolas" w:hAnsi="Consolas" w:cs="Consolas"/>
+          <w:color w:val="000000"/>
+          <w:sz w:val="19"/>
+          <w:szCs w:val="19"/>
+        </w:rPr>
+        <w:t xml:space="preserve"> SoLuongDaNhap { </w:t>
+      </w:r>
+      <w:r>
+        <w:rPr>
+          <w:rFonts w:ascii="Consolas" w:hAnsi="Consolas" w:cs="Consolas"/>
+          <w:color w:val="0000FF"/>
+          <w:sz w:val="19"/>
+          <w:szCs w:val="19"/>
+        </w:rPr>
+        <w:t>get</w:t>
+      </w:r>
+      <w:r>
+        <w:rPr>
+          <w:rFonts w:ascii="Consolas" w:hAnsi="Consolas" w:cs="Consolas"/>
+          <w:color w:val="000000"/>
+          <w:sz w:val="19"/>
+          <w:szCs w:val="19"/>
+        </w:rPr>
+        <w:t xml:space="preserve">; </w:t>
+      </w:r>
+      <w:r>
+        <w:rPr>
+          <w:rFonts w:ascii="Consolas" w:hAnsi="Consolas" w:cs="Consolas"/>
+          <w:color w:val="0000FF"/>
+          <w:sz w:val="19"/>
+          <w:szCs w:val="19"/>
+        </w:rPr>
+        <w:t>set</w:t>
+      </w:r>
+      <w:r>
+        <w:rPr>
+          <w:rFonts w:ascii="Consolas" w:hAnsi="Consolas" w:cs="Consolas"/>
+          <w:color w:val="000000"/>
+          <w:sz w:val="19"/>
+          <w:szCs w:val="19"/>
+        </w:rPr>
+        <w:t>; }</w:t>
+      </w:r>
+    </w:p>
+    <w:p>
+      <w:pPr>
+        <w:autoSpaceDE w:val="0"/>
+        <w:autoSpaceDN w:val="0"/>
+        <w:adjustRightInd w:val="0"/>
+        <w:spacing w:after="0" w:line="240" w:lineRule="auto"/>
+        <w:rPr>
+          <w:rFonts w:ascii="Consolas" w:hAnsi="Consolas" w:cs="Consolas"/>
+          <w:color w:val="000000"/>
+          <w:sz w:val="19"/>
+          <w:szCs w:val="19"/>
+        </w:rPr>
+      </w:pPr>
+      <w:r>
+        <w:rPr>
+          <w:rFonts w:ascii="Consolas" w:hAnsi="Consolas" w:cs="Consolas"/>
+          <w:color w:val="000000"/>
+          <w:sz w:val="19"/>
+          <w:szCs w:val="19"/>
+        </w:rPr>
+        <w:t xml:space="preserve">        </w:t>
+      </w:r>
+      <w:r>
+        <w:rPr>
+          <w:rFonts w:ascii="Consolas" w:hAnsi="Consolas" w:cs="Consolas"/>
+          <w:color w:val="0000FF"/>
+          <w:sz w:val="19"/>
+          <w:szCs w:val="19"/>
+        </w:rPr>
+        <w:t>public</w:t>
+      </w:r>
+      <w:r>
+        <w:rPr>
+          <w:rFonts w:ascii="Consolas" w:hAnsi="Consolas" w:cs="Consolas"/>
+          <w:color w:val="000000"/>
+          <w:sz w:val="19"/>
+          <w:szCs w:val="19"/>
+        </w:rPr>
+        <w:t xml:space="preserve"> </w:t>
+      </w:r>
+      <w:r>
+        <w:rPr>
+          <w:rFonts w:ascii="Consolas" w:hAnsi="Consolas" w:cs="Consolas"/>
+          <w:color w:val="0000FF"/>
+          <w:sz w:val="19"/>
+          <w:szCs w:val="19"/>
+        </w:rPr>
+        <w:t>int</w:t>
+      </w:r>
+      <w:r>
+        <w:rPr>
+          <w:rFonts w:ascii="Consolas" w:hAnsi="Consolas" w:cs="Consolas"/>
+          <w:color w:val="000000"/>
+          <w:sz w:val="19"/>
+          <w:szCs w:val="19"/>
+        </w:rPr>
+        <w:t xml:space="preserve"> SoLuongBox { </w:t>
+      </w:r>
+      <w:r>
+        <w:rPr>
+          <w:rFonts w:ascii="Consolas" w:hAnsi="Consolas" w:cs="Consolas"/>
+          <w:color w:val="0000FF"/>
+          <w:sz w:val="19"/>
+          <w:szCs w:val="19"/>
+        </w:rPr>
+        <w:t>get</w:t>
+      </w:r>
+      <w:r>
+        <w:rPr>
+          <w:rFonts w:ascii="Consolas" w:hAnsi="Consolas" w:cs="Consolas"/>
+          <w:color w:val="000000"/>
+          <w:sz w:val="19"/>
+          <w:szCs w:val="19"/>
+        </w:rPr>
+        <w:t xml:space="preserve">; </w:t>
+      </w:r>
+      <w:r>
+        <w:rPr>
+          <w:rFonts w:ascii="Consolas" w:hAnsi="Consolas" w:cs="Consolas"/>
+          <w:color w:val="0000FF"/>
+          <w:sz w:val="19"/>
+          <w:szCs w:val="19"/>
+        </w:rPr>
+        <w:t>set</w:t>
+      </w:r>
+      <w:r>
+        <w:rPr>
+          <w:rFonts w:ascii="Consolas" w:hAnsi="Consolas" w:cs="Consolas"/>
+          <w:color w:val="000000"/>
+          <w:sz w:val="19"/>
+          <w:szCs w:val="19"/>
+        </w:rPr>
+        <w:t>; }</w:t>
+      </w:r>
+    </w:p>
+    <w:p>
+      <w:pPr>
+        <w:autoSpaceDE w:val="0"/>
+        <w:autoSpaceDN w:val="0"/>
+        <w:adjustRightInd w:val="0"/>
+        <w:spacing w:after="0" w:line="240" w:lineRule="auto"/>
+        <w:rPr>
+          <w:rFonts w:ascii="Consolas" w:hAnsi="Consolas" w:cs="Consolas"/>
+          <w:color w:val="000000"/>
+          <w:sz w:val="19"/>
+          <w:szCs w:val="19"/>
+        </w:rPr>
+      </w:pPr>
+    </w:p>
+    <w:p>
+      <w:pPr>
+        <w:autoSpaceDE w:val="0"/>
+        <w:autoSpaceDN w:val="0"/>
+        <w:adjustRightInd w:val="0"/>
+        <w:spacing w:after="0" w:line="240" w:lineRule="auto"/>
+        <w:rPr>
+          <w:rFonts w:ascii="Consolas" w:hAnsi="Consolas" w:cs="Consolas"/>
+          <w:color w:val="000000"/>
+          <w:sz w:val="19"/>
+          <w:szCs w:val="19"/>
+        </w:rPr>
+      </w:pPr>
+    </w:p>
+    <w:p>
+      <w:pPr>
         <w:rPr>
           <w:rFonts w:ascii="Consolas" w:hAnsi="Consolas" w:cs="Consolas"/>
           <w:color w:val="000000"/>
@@ -1088,6 +3973,17 @@
           <w:lang w:val="vi-VN"/>
         </w:rPr>
       </w:pPr>
+      <w:r>
+        <w:rPr>
+          <w:rFonts w:ascii="Consolas" w:hAnsi="Consolas" w:cs="Consolas"/>
+          <w:color w:val="000000"/>
+          <w:sz w:val="19"/>
+          <w:szCs w:val="19"/>
+        </w:rPr>
+        <w:t xml:space="preserve">    }</w:t>
+      </w:r>
+      <w:bookmarkStart w:id="0" w:name="_GoBack"/>
+      <w:bookmarkEnd w:id="0"/>
     </w:p>
     <w:p>
       <w:pPr>
@@ -1548,7 +4444,6 @@
           <w:color w:val="000000"/>
         </w:rPr>
       </w:pPr>
-      <w:bookmarkStart w:id="0" w:name="_GoBack"/>
       <w:r>
         <w:rPr>
           <w:noProof/>
@@ -1590,7 +4485,6 @@
           </wp:inline>
         </w:drawing>
       </w:r>
-      <w:bookmarkEnd w:id="0"/>
     </w:p>
     <w:sectPr>
       <w:pgSz w:w="11907" w:h="16840" w:code="9"/>

</xml_diff>